<commit_message>
Reorganizing files and creating draft rmd to push to googledrive
</commit_message>
<xml_diff>
--- a/archive/accessPEP3.docx
+++ b/archive/accessPEP3.docx
@@ -1,55 +1,13 @@
 
 <file path=word/document.xml><?xml version="1.0" encoding="utf-8"?>
-<w:document xmlns:w="http://schemas.openxmlformats.org/wordprocessingml/2006/main" xmlns:m="http://schemas.openxmlformats.org/officeDocument/2006/math" xmlns:r="http://schemas.openxmlformats.org/officeDocument/2006/relationships" xmlns:o="urn:schemas-microsoft-com:office:office" xmlns:v="urn:schemas-microsoft-com:vml" xmlns:w10="urn:schemas-microsoft-com:office:word" xmlns:a="http://schemas.openxmlformats.org/drawingml/2006/main" xmlns:pic="http://schemas.openxmlformats.org/drawingml/2006/picture" xmlns:wp="http://schemas.openxmlformats.org/drawingml/2006/wordprocessingDrawing">
+<w:document xmlns:wpc="http://schemas.microsoft.com/office/word/2010/wordprocessingCanvas" xmlns:mo="http://schemas.microsoft.com/office/mac/office/2008/main" xmlns:mc="http://schemas.openxmlformats.org/markup-compatibility/2006" xmlns:mv="urn:schemas-microsoft-com:mac:vml" xmlns:o="urn:schemas-microsoft-com:office:office" xmlns:r="http://schemas.openxmlformats.org/officeDocument/2006/relationships" xmlns:m="http://schemas.openxmlformats.org/officeDocument/2006/math" xmlns:v="urn:schemas-microsoft-com:vml" xmlns:wp14="http://schemas.microsoft.com/office/word/2010/wordprocessingDrawing" xmlns:wp="http://schemas.openxmlformats.org/drawingml/2006/wordprocessingDrawing" xmlns:w10="urn:schemas-microsoft-com:office:word" xmlns:w="http://schemas.openxmlformats.org/wordprocessingml/2006/main" xmlns:w14="http://schemas.microsoft.com/office/word/2010/wordml" xmlns:wpg="http://schemas.microsoft.com/office/word/2010/wordprocessingGroup" xmlns:wpi="http://schemas.microsoft.com/office/word/2010/wordprocessingInk" xmlns:wne="http://schemas.microsoft.com/office/word/2006/wordml" xmlns:wps="http://schemas.microsoft.com/office/word/2010/wordprocessingShape" mc:Ignorable="w14 wp14">
   <w:body>
     <w:p>
       <w:pPr>
         <w:pStyle w:val="Title"/>
       </w:pPr>
       <w:r>
-        <w:t xml:space="preserve">Estimating</w:t>
-      </w:r>
-      <w:r>
-        <w:t xml:space="preserve"> </w:t>
-      </w:r>
-      <w:r>
-        <w:t xml:space="preserve">Access</w:t>
-      </w:r>
-      <w:r>
-        <w:t xml:space="preserve"> </w:t>
-      </w:r>
-      <w:r>
-        <w:t xml:space="preserve">to</w:t>
-      </w:r>
-      <w:r>
-        <w:t xml:space="preserve"> </w:t>
-      </w:r>
-      <w:r>
-        <w:t xml:space="preserve">Rabies</w:t>
-      </w:r>
-      <w:r>
-        <w:t xml:space="preserve"> </w:t>
-      </w:r>
-      <w:r>
-        <w:t xml:space="preserve">Post-Exposure</w:t>
-      </w:r>
-      <w:r>
-        <w:t xml:space="preserve"> </w:t>
-      </w:r>
-      <w:r>
-        <w:t xml:space="preserve">Prophylaxis</w:t>
-      </w:r>
-      <w:r>
-        <w:t xml:space="preserve"> </w:t>
-      </w:r>
-      <w:r>
-        <w:t xml:space="preserve">in</w:t>
-      </w:r>
-      <w:r>
-        <w:t xml:space="preserve"> </w:t>
-      </w:r>
-      <w:r>
-        <w:t xml:space="preserve">Madagascar</w:t>
+        <w:t>Estimating Access to Rabies Post-Exposure Prophylaxis in Madagascar</w:t>
       </w:r>
     </w:p>
     <w:p>
@@ -57,13 +15,7 @@
         <w:pStyle w:val="Author"/>
       </w:pPr>
       <w:r>
-        <w:t xml:space="preserve">Malavika</w:t>
-      </w:r>
-      <w:r>
-        <w:t xml:space="preserve"> </w:t>
-      </w:r>
-      <w:r>
-        <w:t xml:space="preserve">Rajeev</w:t>
+        <w:t>Malavika Rajeev</w:t>
       </w:r>
     </w:p>
     <w:p>
@@ -71,100 +23,94 @@
         <w:pStyle w:val="Date"/>
       </w:pPr>
       <w:r>
-        <w:t xml:space="preserve">July</w:t>
-      </w:r>
-      <w:r>
-        <w:t xml:space="preserve"> </w:t>
-      </w:r>
-      <w:r>
-        <w:t xml:space="preserve">18th,</w:t>
-      </w:r>
-      <w:r>
-        <w:t xml:space="preserve"> </w:t>
-      </w:r>
-      <w:r>
-        <w:t xml:space="preserve">2018</w:t>
+        <w:t>July 18th, 2018</w:t>
       </w:r>
     </w:p>
     <w:p>
       <w:pPr>
         <w:pStyle w:val="Heading4"/>
       </w:pPr>
-      <w:bookmarkStart w:id="21" w:name="canine-rabies"/>
-      <w:bookmarkEnd w:id="21"/>
-      <w:r>
-        <w:t xml:space="preserve">Canine rabies</w:t>
+      <w:bookmarkStart w:id="0" w:name="canine-rabies"/>
+      <w:bookmarkStart w:id="1" w:name="_GoBack"/>
+      <w:bookmarkEnd w:id="0"/>
+      <w:bookmarkEnd w:id="1"/>
+      <w:r>
+        <w:t>Canine rabies</w:t>
       </w:r>
     </w:p>
     <w:p>
       <w:pPr>
         <w:pStyle w:val="Compact"/>
         <w:numPr>
-          <w:numId w:val="1001"/>
           <w:ilvl w:val="0"/>
+          <w:numId w:val="3"/>
         </w:numPr>
       </w:pPr>
       <w:r>
-        <w:t xml:space="preserve">Annually, an estimated 60,000 people die from canine rabies.</w:t>
+        <w:t>Annually, an estimated 60,000 people die from canine rabies.</w:t>
       </w:r>
     </w:p>
     <w:p>
       <w:pPr>
         <w:pStyle w:val="Compact"/>
         <w:numPr>
-          <w:numId w:val="1001"/>
           <w:ilvl w:val="0"/>
+          <w:numId w:val="3"/>
         </w:numPr>
       </w:pPr>
       <w:r>
-        <w:t xml:space="preserve">These deaths are preventable if people receive prompt post-exposure prophylaxis</w:t>
+        <w:t>These deaths are preventable if people receive prompt post-exposure prophylaxis</w:t>
       </w:r>
     </w:p>
     <w:p>
       <w:pPr>
         <w:pStyle w:val="Compact"/>
         <w:numPr>
-          <w:numId w:val="1001"/>
           <w:ilvl w:val="0"/>
+          <w:numId w:val="3"/>
         </w:numPr>
       </w:pPr>
       <w:r>
-        <w:t xml:space="preserve">In places where rabies is endemic, there are significant barriers to accessing PEP (i.e. socioeconomics, availability)</w:t>
+        <w:t>In places where rabies is endemic, there are significant barriers to accessing PEP (i.e. socioeconomics, availability)</w:t>
       </w:r>
     </w:p>
     <w:p>
       <w:pPr>
         <w:pStyle w:val="Compact"/>
         <w:numPr>
-          <w:numId w:val="1001"/>
           <w:ilvl w:val="0"/>
+          <w:numId w:val="3"/>
         </w:numPr>
       </w:pPr>
       <w:r>
-        <w:t xml:space="preserve">In Madagascar, rabies is endemic, however surveillance is poor and little data is available. There are 31 clinics, or CTAR (centre de traitment antirabique), that provide post-exposure prophylaxis in the country (Figure 1).</w:t>
-      </w:r>
-    </w:p>
-    <w:p>
-      <w:pPr>
-        <w:pStyle w:val="FigureWithCaption"/>
-      </w:pPr>
-      <w:r>
+        <w:t>In Madagascar, rabies is endemic, however surveillance is poor and little data is available. There are 31 clinics, or CTAR (centre de traitment antirabique), that provide post-exposure prophylaxis in the country (Figure 1).</w:t>
+      </w:r>
+    </w:p>
+    <w:p>
+      <w:pPr>
+        <w:pStyle w:val="FigurewithCaption"/>
+      </w:pPr>
+      <w:r>
+        <w:rPr>
+          <w:noProof/>
+        </w:rPr>
         <w:drawing>
-          <wp:inline>
+          <wp:inline distT="0" distB="0" distL="0" distR="0" wp14:anchorId="6B11C956" wp14:editId="2465D112">
             <wp:extent cx="3810000" cy="2540000"/>
-            <wp:effectExtent b="0" l="0" r="0" t="0"/>
-            <wp:docPr descr="Figure 1" title="" id="1" name="Picture"/>
-            <a:graphic>
+            <wp:effectExtent l="0" t="0" r="0" b="0"/>
+            <wp:docPr id="1" name="Picture" descr="Figure 1"/>
+            <wp:cNvGraphicFramePr/>
+            <a:graphic xmlns:a="http://schemas.openxmlformats.org/drawingml/2006/main">
               <a:graphicData uri="http://schemas.openxmlformats.org/drawingml/2006/picture">
-                <pic:pic>
+                <pic:pic xmlns:pic="http://schemas.openxmlformats.org/drawingml/2006/picture">
                   <pic:nvPicPr>
-                    <pic:cNvPr descr="figs/figure2.pdf" id="0" name="Picture"/>
+                    <pic:cNvPr id="0" name="Picture" descr="figs/figure2.pdf"/>
                     <pic:cNvPicPr>
-                      <a:picLocks noChangeArrowheads="1" noChangeAspect="1"/>
+                      <a:picLocks noChangeAspect="1" noChangeArrowheads="1"/>
                     </pic:cNvPicPr>
                   </pic:nvPicPr>
                   <pic:blipFill>
-                    <a:blip r:embed="rId22"/>
+                    <a:blip r:embed="rId8"/>
                     <a:stretch>
                       <a:fillRect/>
                     </a:stretch>
@@ -196,75 +142,76 @@
         <w:pStyle w:val="ImageCaption"/>
       </w:pPr>
       <w:r>
-        <w:t xml:space="preserve">Figure 1</w:t>
+        <w:t>Figure 1</w:t>
       </w:r>
     </w:p>
     <w:p>
       <w:pPr>
         <w:pStyle w:val="Heading3"/>
       </w:pPr>
-      <w:bookmarkStart w:id="23" w:name="preliminary-data-from-the-moramanga-district"/>
-      <w:bookmarkEnd w:id="23"/>
-      <w:r>
-        <w:t xml:space="preserve">Preliminary data from the Moramanga District</w:t>
+      <w:bookmarkStart w:id="2" w:name="preliminary-data-from-the-moramanga-dist"/>
+      <w:bookmarkEnd w:id="2"/>
+      <w:r>
+        <w:t>Preliminary data from the Moramanga District</w:t>
       </w:r>
     </w:p>
     <w:p>
       <w:pPr>
         <w:pStyle w:val="Compact"/>
         <w:numPr>
-          <w:numId w:val="1002"/>
           <w:ilvl w:val="0"/>
+          <w:numId w:val="4"/>
         </w:numPr>
       </w:pPr>
       <w:r>
-        <w:t xml:space="preserve">Commune level average travel time to the closest CTAR (generated from global travel time layer from Malaria Atlas Project).</w:t>
+        <w:t>Commune level average travel time to the closest CTAR (generated from global travel time layer from Malaria Atlas Project).</w:t>
       </w:r>
     </w:p>
     <w:p>
       <w:pPr>
         <w:pStyle w:val="Compact"/>
         <w:numPr>
-          <w:numId w:val="1002"/>
           <w:ilvl w:val="0"/>
+          <w:numId w:val="4"/>
         </w:numPr>
       </w:pPr>
       <w:r>
-        <w:t xml:space="preserve">Human population per commune extracted from World Pop</w:t>
+        <w:t>Human population per commune extracted from World Pop</w:t>
       </w:r>
     </w:p>
     <w:p>
       <w:pPr>
         <w:pStyle w:val="Compact"/>
         <w:numPr>
-          <w:numId w:val="1002"/>
           <w:ilvl w:val="0"/>
+          <w:numId w:val="4"/>
         </w:numPr>
       </w:pPr>
       <w:r>
-        <w:t xml:space="preserve">16 months of data on reported animal bites from the Moramanga District in Madagascar</w:t>
+        <w:t>16 months of data on reported animal bites from the Moramanga District in Madagascar</w:t>
       </w:r>
     </w:p>
     <w:p>
       <w:pPr>
         <w:pStyle w:val="Compact"/>
         <w:numPr>
-          <w:numId w:val="1002"/>
           <w:ilvl w:val="0"/>
+          <w:numId w:val="4"/>
         </w:numPr>
       </w:pPr>
       <w:r>
-        <w:t xml:space="preserve">In the next month, we will have 4 years of data on reported animal bites from 20 of the 31 CTAR.</w:t>
+        <w:t>In the next month, we will have 4 years of data on reported animal bites from 20 of the 31 CTAR.</w:t>
       </w:r>
     </w:p>
     <w:p>
       <w:pPr>
         <w:pStyle w:val="Heading4"/>
       </w:pPr>
-      <w:bookmarkStart w:id="24" w:name="rationale"/>
-      <w:bookmarkEnd w:id="24"/>
-      <w:r>
-        <w:t xml:space="preserve">Rationale</w:t>
+      <w:bookmarkStart w:id="3" w:name="rationale"/>
+      <w:bookmarkEnd w:id="3"/>
+      <w:r>
+        <w:lastRenderedPageBreak/>
+        <w:t>Rationale</w:t>
       </w:r>
     </w:p>
     <w:p>
@@ -272,15 +219,18 @@
         <w:pStyle w:val="FirstParagraph"/>
       </w:pPr>
       <w:r>
-        <w:t xml:space="preserve">Standard decision tree models using overall reported bites would estimate rabies exposures (</w:t>
+        <w:t>Standard decision tree models using overall reported bites would estimate rabies exposures (</w:t>
       </w:r>
       <m:oMath>
         <m:r>
+          <w:rPr>
+            <w:rFonts w:ascii="Cambria Math" w:hAnsi="Cambria Math"/>
+          </w:rPr>
           <m:t>R</m:t>
         </m:r>
       </m:oMath>
       <w:r>
-        <w:t xml:space="preserve">) as:</w:t>
+        <w:t>) as:</w:t>
       </w:r>
     </w:p>
     <w:p>
@@ -293,49 +243,57 @@
         </m:oMathParaPr>
         <m:oMath>
           <m:r>
-            <m:t>R</m:t>
-          </m:r>
-          <m:r>
-            <m:t>=</m:t>
+            <w:rPr>
+              <w:rFonts w:ascii="Cambria Math" w:hAnsi="Cambria Math"/>
+            </w:rPr>
+            <m:t>R=</m:t>
           </m:r>
           <m:f>
             <m:fPr>
-              <m:type m:val="bar"/>
+              <m:ctrlPr>
+                <w:rPr>
+                  <w:rFonts w:ascii="Cambria Math" w:hAnsi="Cambria Math"/>
+                </w:rPr>
+              </m:ctrlPr>
             </m:fPr>
             <m:num>
               <m:r>
-                <m:t>B</m:t>
-              </m:r>
-              <m:r>
-                <m:t>×</m:t>
+                <w:rPr>
+                  <w:rFonts w:ascii="Cambria Math" w:hAnsi="Cambria Math"/>
+                </w:rPr>
+                <m:t>B×</m:t>
               </m:r>
               <m:sSub>
+                <m:sSubPr>
+                  <m:ctrlPr>
+                    <w:rPr>
+                      <w:rFonts w:ascii="Cambria Math" w:hAnsi="Cambria Math"/>
+                    </w:rPr>
+                  </m:ctrlPr>
+                </m:sSubPr>
                 <m:e>
                   <m:r>
+                    <w:rPr>
+                      <w:rFonts w:ascii="Cambria Math" w:hAnsi="Cambria Math"/>
+                    </w:rPr>
                     <m:t>p</m:t>
                   </m:r>
                 </m:e>
                 <m:sub>
                   <m:r>
-                    <m:t>r</m:t>
-                  </m:r>
-                  <m:r>
-                    <m:t>a</m:t>
-                  </m:r>
-                  <m:r>
-                    <m:t>b</m:t>
-                  </m:r>
-                  <m:r>
-                    <m:t>i</m:t>
-                  </m:r>
-                  <m:r>
-                    <m:t>d</m:t>
+                    <w:rPr>
+                      <w:rFonts w:ascii="Cambria Math" w:hAnsi="Cambria Math"/>
+                    </w:rPr>
+                    <m:t>rabid</m:t>
                   </m:r>
                 </m:sub>
               </m:sSub>
             </m:num>
             <m:den>
               <m:r>
+                <w:rPr>
+                  <w:rFonts w:ascii="Cambria Math" w:hAnsi="Cambria Math"/>
+                </w:rPr>
                 <m:t>ρ</m:t>
               </m:r>
             </m:den>
@@ -348,70 +306,59 @@
         <w:pStyle w:val="FirstParagraph"/>
       </w:pPr>
       <w:r>
-        <w:t xml:space="preserve">where</w:t>
-      </w:r>
-      <w:r>
-        <w:t xml:space="preserve"> </w:t>
+        <w:t xml:space="preserve">where </w:t>
       </w:r>
       <m:oMath>
         <m:r>
+          <w:rPr>
+            <w:rFonts w:ascii="Cambria Math" w:hAnsi="Cambria Math"/>
+          </w:rPr>
           <m:t>B</m:t>
         </m:r>
       </m:oMath>
       <w:r>
-        <w:t xml:space="preserve"> </w:t>
-      </w:r>
-      <w:r>
-        <w:t xml:space="preserve">is the total reported bites,</w:t>
-      </w:r>
-      <w:r>
-        <w:t xml:space="preserve"> </w:t>
+        <w:t xml:space="preserve"> is the total reported bites, </w:t>
       </w:r>
       <m:oMath>
         <m:sSub>
+          <m:sSubPr>
+            <m:ctrlPr>
+              <w:rPr>
+                <w:rFonts w:ascii="Cambria Math" w:hAnsi="Cambria Math"/>
+              </w:rPr>
+            </m:ctrlPr>
+          </m:sSubPr>
           <m:e>
             <m:r>
+              <w:rPr>
+                <w:rFonts w:ascii="Cambria Math" w:hAnsi="Cambria Math"/>
+              </w:rPr>
               <m:t>p</m:t>
             </m:r>
           </m:e>
           <m:sub>
             <m:r>
-              <m:t>r</m:t>
-            </m:r>
-            <m:r>
-              <m:t>a</m:t>
-            </m:r>
-            <m:r>
-              <m:t>b</m:t>
-            </m:r>
-            <m:r>
-              <m:t>i</m:t>
-            </m:r>
-            <m:r>
-              <m:t>d</m:t>
+              <w:rPr>
+                <w:rFonts w:ascii="Cambria Math" w:hAnsi="Cambria Math"/>
+              </w:rPr>
+              <m:t>rabid</m:t>
             </m:r>
           </m:sub>
         </m:sSub>
       </m:oMath>
       <w:r>
-        <w:t xml:space="preserve"> </w:t>
-      </w:r>
-      <w:r>
-        <w:t xml:space="preserve">is the probability that a reported animal bite is a genuine rabies exposure,</w:t>
-      </w:r>
-      <w:r>
-        <w:t xml:space="preserve"> </w:t>
+        <w:t xml:space="preserve"> is the probability that a reported animal bite is a genuine rabies exposure, </w:t>
       </w:r>
       <m:oMath>
         <m:r>
+          <w:rPr>
+            <w:rFonts w:ascii="Cambria Math" w:hAnsi="Cambria Math"/>
+          </w:rPr>
           <m:t>ρ</m:t>
         </m:r>
       </m:oMath>
       <w:r>
-        <w:t xml:space="preserve"> </w:t>
-      </w:r>
-      <w:r>
-        <w:t xml:space="preserve">is the probability that a rabies exposure is reported.</w:t>
+        <w:t xml:space="preserve"> is the probability that a rabies exposure is reported.</w:t>
       </w:r>
     </w:p>
     <w:p>
@@ -419,15 +366,18 @@
         <w:pStyle w:val="BodyText"/>
       </w:pPr>
       <w:r>
-        <w:t xml:space="preserve">We generate high and low estimates of expected rabies incidence (</w:t>
+        <w:t>We generate high and low estimates of expected rabies incidence (</w:t>
       </w:r>
       <m:oMath>
         <m:r>
+          <w:rPr>
+            <w:rFonts w:ascii="Cambria Math" w:hAnsi="Cambria Math"/>
+          </w:rPr>
           <m:t>R</m:t>
         </m:r>
       </m:oMath>
       <w:r>
-        <w:t xml:space="preserve">) using outputs from a recent modeling study that estimated incidence of human exposures per 100,000 dogs in a no-vaccination scenario and given high and low estimates of human:dog ratios. We can do this in Madagascar because there’s no vacc going on!</w:t>
+        <w:t>) using outputs from a recent modeling study that estimated incidence of human exposures per 100,000 dogs in a no-vaccination scenario and given high and low estimates of human:dog ratios. We can do this in Madagascar because there’s no vacc going on!</w:t>
       </w:r>
     </w:p>
     <w:p>
@@ -435,7 +385,7 @@
         <w:pStyle w:val="BodyText"/>
       </w:pPr>
       <w:r>
-        <w:t xml:space="preserve">Applying this framework to our data on reported bites in the Moramanga District, we see that estimated rabies incidence exceeds expected incidence in areas with high incidence of reported bites and is lower than expected for areas with little data/low incidence of reported bites (Figure 1).</w:t>
+        <w:t>Applying this framework to our data on reported bites in the Moramanga District, we see that estimated rabies incidence exceeds expected incidence in areas with high incidence of reported bites and is lower than expected for areas with little data/low incidence of reported bites (Figure 1).</w:t>
       </w:r>
     </w:p>
     <w:p>
@@ -443,22 +393,27 @@
         <w:pStyle w:val="BodyText"/>
       </w:pPr>
       <w:r>
+        <w:rPr>
+          <w:noProof/>
+        </w:rPr>
+        <w:lastRenderedPageBreak/>
         <w:drawing>
-          <wp:inline>
+          <wp:inline distT="0" distB="0" distL="0" distR="0" wp14:anchorId="71125782" wp14:editId="67B40A5D">
             <wp:extent cx="5334000" cy="4267200"/>
-            <wp:effectExtent b="0" l="0" r="0" t="0"/>
-            <wp:docPr descr="" title="" id="1" name="Picture"/>
-            <a:graphic>
+            <wp:effectExtent l="0" t="0" r="0" b="0"/>
+            <wp:docPr id="2" name="Picture"/>
+            <wp:cNvGraphicFramePr/>
+            <a:graphic xmlns:a="http://schemas.openxmlformats.org/drawingml/2006/main">
               <a:graphicData uri="http://schemas.openxmlformats.org/drawingml/2006/picture">
-                <pic:pic>
+                <pic:pic xmlns:pic="http://schemas.openxmlformats.org/drawingml/2006/picture">
                   <pic:nvPicPr>
-                    <pic:cNvPr descr="accessPEP3_files/figure-docx/standard%20decision%20tree-1.png" id="0" name="Picture"/>
+                    <pic:cNvPr id="0" name="Picture" descr="accessPEP3_files/figure-docx/standard%20decision%20tree-1.png"/>
                     <pic:cNvPicPr>
-                      <a:picLocks noChangeArrowheads="1" noChangeAspect="1"/>
+                      <a:picLocks noChangeAspect="1" noChangeArrowheads="1"/>
                     </pic:cNvPicPr>
                   </pic:nvPicPr>
                   <pic:blipFill>
-                    <a:blip r:embed="rId25"/>
+                    <a:blip r:embed="rId9"/>
                     <a:stretch>
                       <a:fillRect/>
                     </a:stretch>
@@ -485,22 +440,27 @@
         </w:drawing>
       </w:r>
       <w:r>
+        <w:rPr>
+          <w:noProof/>
+        </w:rPr>
+        <w:lastRenderedPageBreak/>
         <w:drawing>
-          <wp:inline>
+          <wp:inline distT="0" distB="0" distL="0" distR="0" wp14:anchorId="00FE809C" wp14:editId="3E988696">
             <wp:extent cx="5334000" cy="4267200"/>
-            <wp:effectExtent b="0" l="0" r="0" t="0"/>
-            <wp:docPr descr="" title="" id="1" name="Picture"/>
-            <a:graphic>
+            <wp:effectExtent l="0" t="0" r="0" b="0"/>
+            <wp:docPr id="3" name="Picture"/>
+            <wp:cNvGraphicFramePr/>
+            <a:graphic xmlns:a="http://schemas.openxmlformats.org/drawingml/2006/main">
               <a:graphicData uri="http://schemas.openxmlformats.org/drawingml/2006/picture">
-                <pic:pic>
+                <pic:pic xmlns:pic="http://schemas.openxmlformats.org/drawingml/2006/picture">
                   <pic:nvPicPr>
-                    <pic:cNvPr descr="accessPEP3_files/figure-docx/standard%20decision%20tree-2.png" id="0" name="Picture"/>
+                    <pic:cNvPr id="0" name="Picture" descr="accessPEP3_files/figure-docx/standard%20decision%20tree-2.png"/>
                     <pic:cNvPicPr>
-                      <a:picLocks noChangeArrowheads="1" noChangeAspect="1"/>
+                      <a:picLocks noChangeAspect="1" noChangeArrowheads="1"/>
                     </pic:cNvPicPr>
                   </pic:nvPicPr>
                   <pic:blipFill>
-                    <a:blip r:embed="rId26"/>
+                    <a:blip r:embed="rId10"/>
                     <a:stretch>
                       <a:fillRect/>
                     </a:stretch>
@@ -531,10 +491,10 @@
       <w:pPr>
         <w:pStyle w:val="Heading4"/>
       </w:pPr>
-      <w:bookmarkStart w:id="27" w:name="empirical-estimates-of-p_report-for-each-location-across-a-range-of-scenarios"/>
-      <w:bookmarkEnd w:id="27"/>
-      <w:r>
-        <w:t xml:space="preserve">Empirical estimates of p_report for each location across a range of scenarios</w:t>
+      <w:bookmarkStart w:id="4" w:name="empirical-estimates-of-p_report-for-each"/>
+      <w:bookmarkEnd w:id="4"/>
+      <w:r>
+        <w:t>Empirical estimates of p_report for each location across a range of scenarios</w:t>
       </w:r>
     </w:p>
     <w:p>
@@ -542,7 +502,7 @@
         <w:pStyle w:val="FirstParagraph"/>
       </w:pPr>
       <w:r>
-        <w:t xml:space="preserve">We can calculate p_report empirically assuming incidence and p_rabid is uniform:</w:t>
+        <w:t>We can calculate p_report empirically assuming incidence and p_rabid is uniform:</w:t>
       </w:r>
     </w:p>
     <w:p>
@@ -555,49 +515,57 @@
         </m:oMathParaPr>
         <m:oMath>
           <m:r>
-            <m:t>ρ</m:t>
-          </m:r>
-          <m:r>
-            <m:t>=</m:t>
+            <w:rPr>
+              <w:rFonts w:ascii="Cambria Math" w:hAnsi="Cambria Math"/>
+            </w:rPr>
+            <m:t>ρ=</m:t>
           </m:r>
           <m:f>
             <m:fPr>
-              <m:type m:val="bar"/>
+              <m:ctrlPr>
+                <w:rPr>
+                  <w:rFonts w:ascii="Cambria Math" w:hAnsi="Cambria Math"/>
+                </w:rPr>
+              </m:ctrlPr>
             </m:fPr>
             <m:num>
               <m:r>
-                <m:t>B</m:t>
-              </m:r>
-              <m:r>
-                <m:t>×</m:t>
+                <w:rPr>
+                  <w:rFonts w:ascii="Cambria Math" w:hAnsi="Cambria Math"/>
+                </w:rPr>
+                <m:t>B×</m:t>
               </m:r>
               <m:sSub>
+                <m:sSubPr>
+                  <m:ctrlPr>
+                    <w:rPr>
+                      <w:rFonts w:ascii="Cambria Math" w:hAnsi="Cambria Math"/>
+                    </w:rPr>
+                  </m:ctrlPr>
+                </m:sSubPr>
                 <m:e>
                   <m:r>
+                    <w:rPr>
+                      <w:rFonts w:ascii="Cambria Math" w:hAnsi="Cambria Math"/>
+                    </w:rPr>
                     <m:t>p</m:t>
                   </m:r>
                 </m:e>
                 <m:sub>
                   <m:r>
-                    <m:t>r</m:t>
-                  </m:r>
-                  <m:r>
-                    <m:t>a</m:t>
-                  </m:r>
-                  <m:r>
-                    <m:t>b</m:t>
-                  </m:r>
-                  <m:r>
-                    <m:t>i</m:t>
-                  </m:r>
-                  <m:r>
-                    <m:t>d</m:t>
+                    <w:rPr>
+                      <w:rFonts w:ascii="Cambria Math" w:hAnsi="Cambria Math"/>
+                    </w:rPr>
+                    <m:t>rabid</m:t>
                   </m:r>
                 </m:sub>
               </m:sSub>
             </m:num>
             <m:den>
               <m:r>
+                <w:rPr>
+                  <w:rFonts w:ascii="Cambria Math" w:hAnsi="Cambria Math"/>
+                </w:rPr>
                 <m:t>R</m:t>
               </m:r>
             </m:den>
@@ -610,56 +578,48 @@
         <w:pStyle w:val="FirstParagraph"/>
       </w:pPr>
       <w:r>
-        <w:t xml:space="preserve">We constrain</w:t>
-      </w:r>
-      <w:r>
-        <w:t xml:space="preserve"> </w:t>
+        <w:t xml:space="preserve">We constrain </w:t>
       </w:r>
       <m:oMath>
         <m:sSub>
+          <m:sSubPr>
+            <m:ctrlPr>
+              <w:rPr>
+                <w:rFonts w:ascii="Cambria Math" w:hAnsi="Cambria Math"/>
+              </w:rPr>
+            </m:ctrlPr>
+          </m:sSubPr>
           <m:e>
             <m:r>
+              <w:rPr>
+                <w:rFonts w:ascii="Cambria Math" w:hAnsi="Cambria Math"/>
+              </w:rPr>
               <m:t>p</m:t>
             </m:r>
           </m:e>
           <m:sub>
             <m:r>
-              <m:t>r</m:t>
-            </m:r>
-            <m:r>
-              <m:t>a</m:t>
-            </m:r>
-            <m:r>
-              <m:t>b</m:t>
-            </m:r>
-            <m:r>
-              <m:t>i</m:t>
-            </m:r>
-            <m:r>
-              <m:t>d</m:t>
+              <w:rPr>
+                <w:rFonts w:ascii="Cambria Math" w:hAnsi="Cambria Math"/>
+              </w:rPr>
+              <m:t>rabid</m:t>
             </m:r>
           </m:sub>
         </m:sSub>
       </m:oMath>
       <w:r>
-        <w:t xml:space="preserve"> </w:t>
-      </w:r>
-      <w:r>
-        <w:t xml:space="preserve">so that</w:t>
-      </w:r>
-      <w:r>
-        <w:t xml:space="preserve"> </w:t>
+        <w:t xml:space="preserve"> so that </w:t>
       </w:r>
       <m:oMath>
         <m:r>
+          <w:rPr>
+            <w:rFonts w:ascii="Cambria Math" w:hAnsi="Cambria Math"/>
+          </w:rPr>
           <m:t>ρ</m:t>
         </m:r>
       </m:oMath>
       <w:r>
-        <w:t xml:space="preserve"> </w:t>
-      </w:r>
-      <w:r>
-        <w:t xml:space="preserve">cannot exceed 1:</w:t>
+        <w:t xml:space="preserve"> cannot exceed 1:</w:t>
       </w:r>
     </w:p>
     <w:p>
@@ -672,64 +632,153 @@
         </m:oMathParaPr>
         <m:oMath>
           <m:sSub>
+            <m:sSubPr>
+              <m:ctrlPr>
+                <w:rPr>
+                  <w:rFonts w:ascii="Cambria Math" w:hAnsi="Cambria Math"/>
+                </w:rPr>
+              </m:ctrlPr>
+            </m:sSubPr>
             <m:e>
               <m:r>
+                <w:rPr>
+                  <w:rFonts w:ascii="Cambria Math" w:hAnsi="Cambria Math"/>
+                </w:rPr>
                 <m:t>p</m:t>
               </m:r>
             </m:e>
             <m:sub>
               <m:r>
-                <m:t>r</m:t>
-              </m:r>
-              <m:r>
-                <m:t>a</m:t>
-              </m:r>
-              <m:r>
-                <m:t>b</m:t>
-              </m:r>
-              <m:r>
-                <m:t>i</m:t>
-              </m:r>
-              <m:r>
-                <m:t>d</m:t>
+                <w:rPr>
+                  <w:rFonts w:ascii="Cambria Math" w:hAnsi="Cambria Math"/>
+                </w:rPr>
+                <m:t>rabid</m:t>
               </m:r>
             </m:sub>
           </m:sSub>
           <m:r>
+            <w:rPr>
+              <w:rFonts w:ascii="Cambria Math" w:hAnsi="Cambria Math"/>
+            </w:rPr>
             <m:t>=</m:t>
           </m:r>
           <m:d>
             <m:dPr>
               <m:begChr m:val="{"/>
               <m:endChr m:val=""/>
-              <m:grow/>
+              <m:ctrlPr>
+                <w:rPr>
+                  <w:rFonts w:ascii="Cambria Math" w:hAnsi="Cambria Math"/>
+                </w:rPr>
+              </m:ctrlPr>
             </m:dPr>
             <m:e>
               <m:m>
                 <m:mPr>
-                  <m:baseJc m:val="center"/>
                   <m:plcHide m:val="1"/>
                   <m:mcs>
                     <m:mc>
                       <m:mcPr>
+                        <m:count m:val="2"/>
                         <m:mcJc m:val="left"/>
-                        <m:count m:val="1"/>
-                      </m:mcPr>
-                    </m:mc>
-                    <m:mc>
-                      <m:mcPr>
-                        <m:mcJc m:val="left"/>
-                        <m:count m:val="1"/>
                       </m:mcPr>
                     </m:mc>
                   </m:mcs>
+                  <m:ctrlPr>
+                    <w:rPr>
+                      <w:rFonts w:ascii="Cambria Math" w:hAnsi="Cambria Math"/>
+                    </w:rPr>
+                  </m:ctrlPr>
                 </m:mPr>
                 <m:mr>
                   <m:e>
                     <m:r>
-                      <m:t>1</m:t>
+                      <w:rPr>
+                        <w:rFonts w:ascii="Cambria Math" w:hAnsi="Cambria Math"/>
+                      </w:rPr>
+                      <m:t>1,</m:t>
+                    </m:r>
+                  </m:e>
+                  <m:e>
+                    <m:r>
+                      <m:rPr>
+                        <m:sty m:val="p"/>
+                      </m:rPr>
+                      <w:rPr>
+                        <w:rFonts w:ascii="Cambria Math" w:hAnsi="Cambria Math"/>
+                      </w:rPr>
+                      <m:t>if</m:t>
                     </m:r>
                     <m:r>
+                      <w:rPr>
+                        <w:rFonts w:ascii="Cambria Math" w:hAnsi="Cambria Math"/>
+                      </w:rPr>
+                      <m:t> </m:t>
+                    </m:r>
+                    <m:f>
+                      <m:fPr>
+                        <m:ctrlPr>
+                          <w:rPr>
+                            <w:rFonts w:ascii="Cambria Math" w:hAnsi="Cambria Math"/>
+                          </w:rPr>
+                        </m:ctrlPr>
+                      </m:fPr>
+                      <m:num>
+                        <m:r>
+                          <w:rPr>
+                            <w:rFonts w:ascii="Cambria Math" w:hAnsi="Cambria Math"/>
+                          </w:rPr>
+                          <m:t>R</m:t>
+                        </m:r>
+                      </m:num>
+                      <m:den>
+                        <m:r>
+                          <w:rPr>
+                            <w:rFonts w:ascii="Cambria Math" w:hAnsi="Cambria Math"/>
+                          </w:rPr>
+                          <m:t>B</m:t>
+                        </m:r>
+                      </m:den>
+                    </m:f>
+                    <m:r>
+                      <w:rPr>
+                        <w:rFonts w:ascii="Cambria Math" w:hAnsi="Cambria Math"/>
+                      </w:rPr>
+                      <m:t>&gt;1</m:t>
+                    </m:r>
+                  </m:e>
+                </m:mr>
+                <m:mr>
+                  <m:e>
+                    <m:f>
+                      <m:fPr>
+                        <m:ctrlPr>
+                          <w:rPr>
+                            <w:rFonts w:ascii="Cambria Math" w:hAnsi="Cambria Math"/>
+                          </w:rPr>
+                        </m:ctrlPr>
+                      </m:fPr>
+                      <m:num>
+                        <m:r>
+                          <w:rPr>
+                            <w:rFonts w:ascii="Cambria Math" w:hAnsi="Cambria Math"/>
+                          </w:rPr>
+                          <m:t>R</m:t>
+                        </m:r>
+                      </m:num>
+                      <m:den>
+                        <m:r>
+                          <w:rPr>
+                            <w:rFonts w:ascii="Cambria Math" w:hAnsi="Cambria Math"/>
+                          </w:rPr>
+                          <m:t>B</m:t>
+                        </m:r>
+                      </m:den>
+                    </m:f>
+                    <m:r>
+                      <w:rPr>
+                        <w:rFonts w:ascii="Cambria Math" w:hAnsi="Cambria Math"/>
+                      </w:rPr>
                       <m:t>,</m:t>
                     </m:r>
                   </m:e>
@@ -738,60 +787,9 @@
                       <m:rPr>
                         <m:sty m:val="p"/>
                       </m:rPr>
-                      <m:t>if</m:t>
-                    </m:r>
-                    <m:r>
-                      <m:t> </m:t>
-                    </m:r>
-                    <m:f>
-                      <m:fPr>
-                        <m:type m:val="bar"/>
-                      </m:fPr>
-                      <m:num>
-                        <m:r>
-                          <m:t>R</m:t>
-                        </m:r>
-                      </m:num>
-                      <m:den>
-                        <m:r>
-                          <m:t>B</m:t>
-                        </m:r>
-                      </m:den>
-                    </m:f>
-                    <m:r>
-                      <m:t>&gt;</m:t>
-                    </m:r>
-                    <m:r>
-                      <m:t>1</m:t>
-                    </m:r>
-                  </m:e>
-                </m:mr>
-                <m:mr>
-                  <m:e>
-                    <m:f>
-                      <m:fPr>
-                        <m:type m:val="bar"/>
-                      </m:fPr>
-                      <m:num>
-                        <m:r>
-                          <m:t>R</m:t>
-                        </m:r>
-                      </m:num>
-                      <m:den>
-                        <m:r>
-                          <m:t>B</m:t>
-                        </m:r>
-                      </m:den>
-                    </m:f>
-                    <m:r>
-                      <m:t>,</m:t>
-                    </m:r>
-                  </m:e>
-                  <m:e>
-                    <m:r>
-                      <m:rPr>
-                        <m:sty m:val="p"/>
-                      </m:rPr>
+                      <w:rPr>
+                        <w:rFonts w:ascii="Cambria Math" w:hAnsi="Cambria Math"/>
+                      </w:rPr>
                       <m:t>otherwise</m:t>
                     </m:r>
                   </m:e>
@@ -807,113 +805,119 @@
         <w:pStyle w:val="FirstParagraph"/>
       </w:pPr>
       <w:r>
-        <w:t xml:space="preserve">which would give us the highest estimates of reporting for a given incidence level (assumes that the maximum # of bites are reported the</w:t>
-      </w:r>
-      <w:r>
-        <w:t xml:space="preserve"> </w:t>
+        <w:t xml:space="preserve">which would give us the highest estimates of reporting for a given incidence level (assumes that the maximum # of bites are reported the </w:t>
       </w:r>
       <m:oMath>
         <m:f>
           <m:fPr>
-            <m:type m:val="bar"/>
+            <m:ctrlPr>
+              <w:rPr>
+                <w:rFonts w:ascii="Cambria Math" w:hAnsi="Cambria Math"/>
+              </w:rPr>
+            </m:ctrlPr>
           </m:fPr>
           <m:num>
             <m:r>
+              <w:rPr>
+                <w:rFonts w:ascii="Cambria Math" w:hAnsi="Cambria Math"/>
+              </w:rPr>
               <m:t>R</m:t>
             </m:r>
           </m:num>
           <m:den>
             <m:r>
+              <w:rPr>
+                <w:rFonts w:ascii="Cambria Math" w:hAnsi="Cambria Math"/>
+              </w:rPr>
               <m:t>B</m:t>
             </m:r>
           </m:den>
         </m:f>
         <m:r>
-          <m:t>&gt;</m:t>
-        </m:r>
-        <m:r>
-          <m:t>1</m:t>
+          <w:rPr>
+            <w:rFonts w:ascii="Cambria Math" w:hAnsi="Cambria Math"/>
+          </w:rPr>
+          <m:t>&gt;1</m:t>
         </m:r>
       </m:oMath>
       <w:r>
-        <w:t xml:space="preserve"> </w:t>
-      </w:r>
-      <w:r>
-        <w:t xml:space="preserve">and that reporting = 1 when</w:t>
-      </w:r>
-      <w:r>
-        <w:t xml:space="preserve"> </w:t>
+        <w:t xml:space="preserve"> and that reporting = 1 when </w:t>
       </w:r>
       <m:oMath>
         <m:f>
           <m:fPr>
-            <m:type m:val="bar"/>
+            <m:ctrlPr>
+              <w:rPr>
+                <w:rFonts w:ascii="Cambria Math" w:hAnsi="Cambria Math"/>
+              </w:rPr>
+            </m:ctrlPr>
           </m:fPr>
           <m:num>
             <m:r>
+              <w:rPr>
+                <w:rFonts w:ascii="Cambria Math" w:hAnsi="Cambria Math"/>
+              </w:rPr>
               <m:t>R</m:t>
             </m:r>
           </m:num>
           <m:den>
             <m:r>
+              <w:rPr>
+                <w:rFonts w:ascii="Cambria Math" w:hAnsi="Cambria Math"/>
+              </w:rPr>
               <m:t>B</m:t>
             </m:r>
           </m:den>
         </m:f>
         <m:r>
-          <m:t>&lt;</m:t>
-        </m:r>
-        <m:r>
-          <m:t>1</m:t>
+          <w:rPr>
+            <w:rFonts w:ascii="Cambria Math" w:hAnsi="Cambria Math"/>
+          </w:rPr>
+          <m:t>&lt;1</m:t>
         </m:r>
       </m:oMath>
       <w:r>
-        <w:t xml:space="preserve">). We see that generally reporting decreases with travel time, although this relationship will depend on our assumptions of incidence and</w:t>
-      </w:r>
-      <w:r>
-        <w:t xml:space="preserve"> </w:t>
+        <w:t xml:space="preserve">). We see that generally reporting decreases with travel time, although this relationship will depend on our assumptions of incidence and </w:t>
       </w:r>
       <m:oMath>
         <m:sSub>
+          <m:sSubPr>
+            <m:ctrlPr>
+              <w:rPr>
+                <w:rFonts w:ascii="Cambria Math" w:hAnsi="Cambria Math"/>
+              </w:rPr>
+            </m:ctrlPr>
+          </m:sSubPr>
           <m:e>
             <m:r>
+              <w:rPr>
+                <w:rFonts w:ascii="Cambria Math" w:hAnsi="Cambria Math"/>
+              </w:rPr>
               <m:t>p</m:t>
             </m:r>
           </m:e>
           <m:sub>
             <m:r>
-              <m:t>r</m:t>
-            </m:r>
-            <m:r>
-              <m:t>a</m:t>
-            </m:r>
-            <m:r>
-              <m:t>b</m:t>
-            </m:r>
-            <m:r>
-              <m:t>i</m:t>
-            </m:r>
-            <m:r>
-              <m:t>d</m:t>
+              <w:rPr>
+                <w:rFonts w:ascii="Cambria Math" w:hAnsi="Cambria Math"/>
+              </w:rPr>
+              <m:t>rabid</m:t>
             </m:r>
           </m:sub>
         </m:sSub>
       </m:oMath>
       <w:r>
-        <w:t xml:space="preserve"> </w:t>
-      </w:r>
-      <w:r>
-        <w:t xml:space="preserve">(Figure 2).</w:t>
+        <w:t xml:space="preserve"> (Figure 2).</w:t>
       </w:r>
     </w:p>
     <w:p>
       <w:pPr>
         <w:pStyle w:val="Heading4"/>
       </w:pPr>
-      <w:bookmarkStart w:id="28" w:name="models-of-reporting-by-travel-time-to-clinic"/>
-      <w:bookmarkEnd w:id="28"/>
-      <w:r>
-        <w:t xml:space="preserve">Models of reporting by travel time to clinic</w:t>
+      <w:bookmarkStart w:id="5" w:name="models-of-reporting-by-travel-time-to-cl"/>
+      <w:bookmarkEnd w:id="5"/>
+      <w:r>
+        <w:t>Models of reporting by travel time to clinic</w:t>
       </w:r>
     </w:p>
     <w:p>
@@ -921,47 +925,52 @@
         <w:pStyle w:val="FirstParagraph"/>
       </w:pPr>
       <w:r>
-        <w:t xml:space="preserve">To generate more probable estimates of rabies burden given what we know about access to PEP in Maadagascar, we estimate a commune specific reporting rate as a function of travel time (</w:t>
+        <w:t xml:space="preserve">To generate more probable estimates of rabies burden given what we know about access to PEP in Maadagascar, we estimate a commune specific reporting rate as a </w:t>
+      </w:r>
+      <w:r>
+        <w:lastRenderedPageBreak/>
+        <w:t>function of travel time (</w:t>
       </w:r>
       <m:oMath>
         <m:r>
+          <w:rPr>
+            <w:rFonts w:ascii="Cambria Math" w:hAnsi="Cambria Math"/>
+          </w:rPr>
           <m:t>T</m:t>
         </m:r>
       </m:oMath>
       <w:r>
-        <w:t xml:space="preserve">) to the nearest ARMC given an expected rabies exposures incidence and corresponding</w:t>
-      </w:r>
-      <w:r>
-        <w:t xml:space="preserve"> </w:t>
+        <w:t xml:space="preserve">) to the nearest ARMC given an expected rabies exposures incidence and corresponding </w:t>
       </w:r>
       <m:oMath>
         <m:sSub>
+          <m:sSubPr>
+            <m:ctrlPr>
+              <w:rPr>
+                <w:rFonts w:ascii="Cambria Math" w:hAnsi="Cambria Math"/>
+              </w:rPr>
+            </m:ctrlPr>
+          </m:sSubPr>
           <m:e>
             <m:r>
+              <w:rPr>
+                <w:rFonts w:ascii="Cambria Math" w:hAnsi="Cambria Math"/>
+              </w:rPr>
               <m:t>p</m:t>
             </m:r>
           </m:e>
           <m:sub>
             <m:r>
-              <m:t>r</m:t>
-            </m:r>
-            <m:r>
-              <m:t>a</m:t>
-            </m:r>
-            <m:r>
-              <m:t>b</m:t>
-            </m:r>
-            <m:r>
-              <m:t>i</m:t>
-            </m:r>
-            <m:r>
-              <m:t>d</m:t>
+              <w:rPr>
+                <w:rFonts w:ascii="Cambria Math" w:hAnsi="Cambria Math"/>
+              </w:rPr>
+              <m:t>rabid</m:t>
             </m:r>
           </m:sub>
         </m:sSub>
       </m:oMath>
       <w:r>
-        <w:t xml:space="preserve">:</w:t>
+        <w:t>:</w:t>
       </w:r>
     </w:p>
     <w:p>
@@ -974,75 +983,59 @@
         </m:oMathParaPr>
         <m:oMath>
           <m:r>
-            <m:t>B</m:t>
-          </m:r>
-          <m:r>
-            <m:t>∼</m:t>
-          </m:r>
-          <m:r>
-            <m:t>P</m:t>
-          </m:r>
-          <m:r>
-            <m:t>o</m:t>
-          </m:r>
-          <m:r>
-            <m:t>i</m:t>
-          </m:r>
-          <m:r>
-            <m:t>s</m:t>
-          </m:r>
-          <m:r>
-            <m:t>s</m:t>
-          </m:r>
-          <m:r>
-            <m:t>o</m:t>
-          </m:r>
-          <m:r>
-            <m:t>n</m:t>
-          </m:r>
-          <m:r>
-            <m:t>(</m:t>
+            <w:rPr>
+              <w:rFonts w:ascii="Cambria Math" w:hAnsi="Cambria Math"/>
+            </w:rPr>
+            <m:t>B∼Poisson(</m:t>
           </m:r>
           <m:f>
             <m:fPr>
-              <m:type m:val="bar"/>
+              <m:ctrlPr>
+                <w:rPr>
+                  <w:rFonts w:ascii="Cambria Math" w:hAnsi="Cambria Math"/>
+                </w:rPr>
+              </m:ctrlPr>
             </m:fPr>
             <m:num>
               <m:r>
-                <m:t>ρ</m:t>
-              </m:r>
-              <m:r>
-                <m:t>R</m:t>
+                <w:rPr>
+                  <w:rFonts w:ascii="Cambria Math" w:hAnsi="Cambria Math"/>
+                </w:rPr>
+                <m:t>ρR</m:t>
               </m:r>
             </m:num>
             <m:den>
               <m:sSub>
+                <m:sSubPr>
+                  <m:ctrlPr>
+                    <w:rPr>
+                      <w:rFonts w:ascii="Cambria Math" w:hAnsi="Cambria Math"/>
+                    </w:rPr>
+                  </m:ctrlPr>
+                </m:sSubPr>
                 <m:e>
                   <m:r>
+                    <w:rPr>
+                      <w:rFonts w:ascii="Cambria Math" w:hAnsi="Cambria Math"/>
+                    </w:rPr>
                     <m:t>p</m:t>
                   </m:r>
                 </m:e>
                 <m:sub>
                   <m:r>
-                    <m:t>r</m:t>
-                  </m:r>
-                  <m:r>
-                    <m:t>a</m:t>
-                  </m:r>
-                  <m:r>
-                    <m:t>b</m:t>
-                  </m:r>
-                  <m:r>
-                    <m:t>i</m:t>
-                  </m:r>
-                  <m:r>
-                    <m:t>d</m:t>
+                    <w:rPr>
+                      <w:rFonts w:ascii="Cambria Math" w:hAnsi="Cambria Math"/>
+                    </w:rPr>
+                    <m:t>rabid</m:t>
                   </m:r>
                 </m:sub>
               </m:sSub>
             </m:den>
           </m:f>
           <m:r>
+            <w:rPr>
+              <w:rFonts w:ascii="Cambria Math" w:hAnsi="Cambria Math"/>
+            </w:rPr>
             <m:t>)</m:t>
           </m:r>
         </m:oMath>
@@ -1058,72 +1051,71 @@
         </m:oMathParaPr>
         <m:oMath>
           <m:r>
-            <m:t>ρ</m:t>
-          </m:r>
-          <m:r>
-            <m:t>=</m:t>
-          </m:r>
-          <m:r>
-            <m:t>l</m:t>
-          </m:r>
-          <m:r>
-            <m:t>o</m:t>
-          </m:r>
-          <m:r>
-            <m:t>g</m:t>
-          </m:r>
-          <m:r>
-            <m:t>i</m:t>
-          </m:r>
-          <m:r>
-            <m:t>s</m:t>
-          </m:r>
-          <m:r>
-            <m:t>t</m:t>
-          </m:r>
-          <m:r>
-            <m:t>i</m:t>
-          </m:r>
-          <m:r>
-            <m:t>c</m:t>
-          </m:r>
-          <m:r>
-            <m:t>(</m:t>
+            <w:rPr>
+              <w:rFonts w:ascii="Cambria Math" w:hAnsi="Cambria Math"/>
+            </w:rPr>
+            <m:t>ρ=logistic(</m:t>
           </m:r>
           <m:sSub>
+            <m:sSubPr>
+              <m:ctrlPr>
+                <w:rPr>
+                  <w:rFonts w:ascii="Cambria Math" w:hAnsi="Cambria Math"/>
+                </w:rPr>
+              </m:ctrlPr>
+            </m:sSubPr>
             <m:e>
               <m:r>
+                <w:rPr>
+                  <w:rFonts w:ascii="Cambria Math" w:hAnsi="Cambria Math"/>
+                </w:rPr>
                 <m:t>B</m:t>
               </m:r>
             </m:e>
             <m:sub>
               <m:r>
-                <m:t>t</m:t>
-              </m:r>
-              <m:r>
-                <m:t>t</m:t>
+                <w:rPr>
+                  <w:rFonts w:ascii="Cambria Math" w:hAnsi="Cambria Math"/>
+                </w:rPr>
+                <m:t>tt</m:t>
               </m:r>
             </m:sub>
           </m:sSub>
           <m:r>
-            <m:t>T</m:t>
-          </m:r>
-          <m:r>
-            <m:t>+</m:t>
+            <w:rPr>
+              <w:rFonts w:ascii="Cambria Math" w:hAnsi="Cambria Math"/>
+            </w:rPr>
+            <m:t>T+</m:t>
           </m:r>
           <m:sSub>
+            <m:sSubPr>
+              <m:ctrlPr>
+                <w:rPr>
+                  <w:rFonts w:ascii="Cambria Math" w:hAnsi="Cambria Math"/>
+                </w:rPr>
+              </m:ctrlPr>
+            </m:sSubPr>
             <m:e>
               <m:r>
+                <w:rPr>
+                  <w:rFonts w:ascii="Cambria Math" w:hAnsi="Cambria Math"/>
+                </w:rPr>
                 <m:t>B</m:t>
               </m:r>
             </m:e>
             <m:sub>
               <m:r>
+                <w:rPr>
+                  <w:rFonts w:ascii="Cambria Math" w:hAnsi="Cambria Math"/>
+                </w:rPr>
                 <m:t>0</m:t>
               </m:r>
             </m:sub>
           </m:sSub>
           <m:r>
+            <w:rPr>
+              <w:rFonts w:ascii="Cambria Math" w:hAnsi="Cambria Math"/>
+            </w:rPr>
             <m:t>)</m:t>
           </m:r>
         </m:oMath>
@@ -1139,64 +1131,153 @@
         </m:oMathParaPr>
         <m:oMath>
           <m:sSub>
+            <m:sSubPr>
+              <m:ctrlPr>
+                <w:rPr>
+                  <w:rFonts w:ascii="Cambria Math" w:hAnsi="Cambria Math"/>
+                </w:rPr>
+              </m:ctrlPr>
+            </m:sSubPr>
             <m:e>
               <m:r>
+                <w:rPr>
+                  <w:rFonts w:ascii="Cambria Math" w:hAnsi="Cambria Math"/>
+                </w:rPr>
                 <m:t>p</m:t>
               </m:r>
             </m:e>
             <m:sub>
               <m:r>
-                <m:t>r</m:t>
-              </m:r>
-              <m:r>
-                <m:t>a</m:t>
-              </m:r>
-              <m:r>
-                <m:t>b</m:t>
-              </m:r>
-              <m:r>
-                <m:t>i</m:t>
-              </m:r>
-              <m:r>
-                <m:t>d</m:t>
+                <w:rPr>
+                  <w:rFonts w:ascii="Cambria Math" w:hAnsi="Cambria Math"/>
+                </w:rPr>
+                <m:t>rabid</m:t>
               </m:r>
             </m:sub>
           </m:sSub>
           <m:r>
+            <w:rPr>
+              <w:rFonts w:ascii="Cambria Math" w:hAnsi="Cambria Math"/>
+            </w:rPr>
             <m:t>=</m:t>
           </m:r>
           <m:d>
             <m:dPr>
               <m:begChr m:val="{"/>
               <m:endChr m:val=""/>
-              <m:grow/>
+              <m:ctrlPr>
+                <w:rPr>
+                  <w:rFonts w:ascii="Cambria Math" w:hAnsi="Cambria Math"/>
+                </w:rPr>
+              </m:ctrlPr>
             </m:dPr>
             <m:e>
               <m:m>
                 <m:mPr>
-                  <m:baseJc m:val="center"/>
                   <m:plcHide m:val="1"/>
                   <m:mcs>
                     <m:mc>
                       <m:mcPr>
+                        <m:count m:val="2"/>
                         <m:mcJc m:val="left"/>
-                        <m:count m:val="1"/>
-                      </m:mcPr>
-                    </m:mc>
-                    <m:mc>
-                      <m:mcPr>
-                        <m:mcJc m:val="left"/>
-                        <m:count m:val="1"/>
                       </m:mcPr>
                     </m:mc>
                   </m:mcs>
+                  <m:ctrlPr>
+                    <w:rPr>
+                      <w:rFonts w:ascii="Cambria Math" w:hAnsi="Cambria Math"/>
+                    </w:rPr>
+                  </m:ctrlPr>
                 </m:mPr>
                 <m:mr>
                   <m:e>
                     <m:r>
-                      <m:t>x</m:t>
+                      <w:rPr>
+                        <w:rFonts w:ascii="Cambria Math" w:hAnsi="Cambria Math"/>
+                      </w:rPr>
+                      <m:t>x,</m:t>
+                    </m:r>
+                  </m:e>
+                  <m:e>
+                    <m:r>
+                      <m:rPr>
+                        <m:sty m:val="p"/>
+                      </m:rPr>
+                      <w:rPr>
+                        <w:rFonts w:ascii="Cambria Math" w:hAnsi="Cambria Math"/>
+                      </w:rPr>
+                      <m:t>if</m:t>
                     </m:r>
                     <m:r>
+                      <w:rPr>
+                        <w:rFonts w:ascii="Cambria Math" w:hAnsi="Cambria Math"/>
+                      </w:rPr>
+                      <m:t> </m:t>
+                    </m:r>
+                    <m:f>
+                      <m:fPr>
+                        <m:ctrlPr>
+                          <w:rPr>
+                            <w:rFonts w:ascii="Cambria Math" w:hAnsi="Cambria Math"/>
+                          </w:rPr>
+                        </m:ctrlPr>
+                      </m:fPr>
+                      <m:num>
+                        <m:r>
+                          <w:rPr>
+                            <w:rFonts w:ascii="Cambria Math" w:hAnsi="Cambria Math"/>
+                          </w:rPr>
+                          <m:t>R</m:t>
+                        </m:r>
+                      </m:num>
+                      <m:den>
+                        <m:r>
+                          <w:rPr>
+                            <w:rFonts w:ascii="Cambria Math" w:hAnsi="Cambria Math"/>
+                          </w:rPr>
+                          <m:t>B</m:t>
+                        </m:r>
+                      </m:den>
+                    </m:f>
+                    <m:r>
+                      <w:rPr>
+                        <w:rFonts w:ascii="Cambria Math" w:hAnsi="Cambria Math"/>
+                      </w:rPr>
+                      <m:t>&gt;x</m:t>
+                    </m:r>
+                  </m:e>
+                </m:mr>
+                <m:mr>
+                  <m:e>
+                    <m:f>
+                      <m:fPr>
+                        <m:ctrlPr>
+                          <w:rPr>
+                            <w:rFonts w:ascii="Cambria Math" w:hAnsi="Cambria Math"/>
+                          </w:rPr>
+                        </m:ctrlPr>
+                      </m:fPr>
+                      <m:num>
+                        <m:r>
+                          <w:rPr>
+                            <w:rFonts w:ascii="Cambria Math" w:hAnsi="Cambria Math"/>
+                          </w:rPr>
+                          <m:t>R</m:t>
+                        </m:r>
+                      </m:num>
+                      <m:den>
+                        <m:r>
+                          <w:rPr>
+                            <w:rFonts w:ascii="Cambria Math" w:hAnsi="Cambria Math"/>
+                          </w:rPr>
+                          <m:t>B</m:t>
+                        </m:r>
+                      </m:den>
+                    </m:f>
+                    <m:r>
+                      <w:rPr>
+                        <w:rFonts w:ascii="Cambria Math" w:hAnsi="Cambria Math"/>
+                      </w:rPr>
                       <m:t>,</m:t>
                     </m:r>
                   </m:e>
@@ -1205,60 +1286,9 @@
                       <m:rPr>
                         <m:sty m:val="p"/>
                       </m:rPr>
-                      <m:t>if</m:t>
-                    </m:r>
-                    <m:r>
-                      <m:t> </m:t>
-                    </m:r>
-                    <m:f>
-                      <m:fPr>
-                        <m:type m:val="bar"/>
-                      </m:fPr>
-                      <m:num>
-                        <m:r>
-                          <m:t>R</m:t>
-                        </m:r>
-                      </m:num>
-                      <m:den>
-                        <m:r>
-                          <m:t>B</m:t>
-                        </m:r>
-                      </m:den>
-                    </m:f>
-                    <m:r>
-                      <m:t>&gt;</m:t>
-                    </m:r>
-                    <m:r>
-                      <m:t>x</m:t>
-                    </m:r>
-                  </m:e>
-                </m:mr>
-                <m:mr>
-                  <m:e>
-                    <m:f>
-                      <m:fPr>
-                        <m:type m:val="bar"/>
-                      </m:fPr>
-                      <m:num>
-                        <m:r>
-                          <m:t>R</m:t>
-                        </m:r>
-                      </m:num>
-                      <m:den>
-                        <m:r>
-                          <m:t>B</m:t>
-                        </m:r>
-                      </m:den>
-                    </m:f>
-                    <m:r>
-                      <m:t>,</m:t>
-                    </m:r>
-                  </m:e>
-                  <m:e>
-                    <m:r>
-                      <m:rPr>
-                        <m:sty m:val="p"/>
-                      </m:rPr>
+                      <w:rPr>
+                        <w:rFonts w:ascii="Cambria Math" w:hAnsi="Cambria Math"/>
+                      </w:rPr>
                       <m:t>otherwise</m:t>
                     </m:r>
                   </m:e>
@@ -1274,61 +1304,78 @@
         <w:pStyle w:val="FirstParagraph"/>
       </w:pPr>
       <w:r>
-        <w:t xml:space="preserve">We estimate the potential relationship between travel time and reporting (</w:t>
+        <w:t>We estimate the potential relationship between travel time and reporting (</w:t>
       </w:r>
       <m:oMath>
         <m:sSub>
+          <m:sSubPr>
+            <m:ctrlPr>
+              <w:rPr>
+                <w:rFonts w:ascii="Cambria Math" w:hAnsi="Cambria Math"/>
+              </w:rPr>
+            </m:ctrlPr>
+          </m:sSubPr>
           <m:e>
             <m:r>
+              <w:rPr>
+                <w:rFonts w:ascii="Cambria Math" w:hAnsi="Cambria Math"/>
+              </w:rPr>
               <m:t>B</m:t>
             </m:r>
           </m:e>
           <m:sub>
             <m:r>
-              <m:t>t</m:t>
-            </m:r>
-            <m:r>
-              <m:t>t</m:t>
+              <w:rPr>
+                <w:rFonts w:ascii="Cambria Math" w:hAnsi="Cambria Math"/>
+              </w:rPr>
+              <m:t>tt</m:t>
             </m:r>
           </m:sub>
         </m:sSub>
       </m:oMath>
       <w:r>
-        <w:t xml:space="preserve"> </w:t>
-      </w:r>
-      <w:r>
-        <w:t xml:space="preserve">and</w:t>
-      </w:r>
-      <w:r>
-        <w:t xml:space="preserve"> </w:t>
+        <w:t xml:space="preserve"> and </w:t>
       </w:r>
       <m:oMath>
         <m:sSub>
+          <m:sSubPr>
+            <m:ctrlPr>
+              <w:rPr>
+                <w:rFonts w:ascii="Cambria Math" w:hAnsi="Cambria Math"/>
+              </w:rPr>
+            </m:ctrlPr>
+          </m:sSubPr>
           <m:e>
             <m:r>
+              <w:rPr>
+                <w:rFonts w:ascii="Cambria Math" w:hAnsi="Cambria Math"/>
+              </w:rPr>
               <m:t>B</m:t>
             </m:r>
           </m:e>
           <m:sub>
             <m:r>
+              <w:rPr>
+                <w:rFonts w:ascii="Cambria Math" w:hAnsi="Cambria Math"/>
+              </w:rPr>
               <m:t>0</m:t>
             </m:r>
           </m:sub>
         </m:sSub>
       </m:oMath>
       <w:r>
-        <w:t xml:space="preserve">) given high and low estimates of incidence and high, mid, and low proportion rabid (</w:t>
+        <w:t>) given high and low estimates of incidence and high, mid, and low proportion rabid (</w:t>
       </w:r>
       <m:oMath>
         <m:r>
+          <w:rPr>
+            <w:rFonts w:ascii="Cambria Math" w:hAnsi="Cambria Math"/>
+          </w:rPr>
           <m:t>x</m:t>
         </m:r>
       </m:oMath>
       <w:r>
-        <w:t xml:space="preserve"> </w:t>
-      </w:r>
-      <w:r>
-        <w:t xml:space="preserve">= 0.25, 0.5, or 0.75).</w:t>
+        <w:t xml:space="preserve"> = 0.25, 0.5, or 0.75).</w:t>
       </w:r>
     </w:p>
     <w:p>
@@ -1336,22 +1383,27 @@
         <w:pStyle w:val="BodyText"/>
       </w:pPr>
       <w:r>
+        <w:rPr>
+          <w:noProof/>
+        </w:rPr>
+        <w:lastRenderedPageBreak/>
         <w:drawing>
-          <wp:inline>
+          <wp:inline distT="0" distB="0" distL="0" distR="0" wp14:anchorId="7C6FFEE2" wp14:editId="6F9219F6">
             <wp:extent cx="5334000" cy="4267200"/>
-            <wp:effectExtent b="0" l="0" r="0" t="0"/>
-            <wp:docPr descr="" title="" id="1" name="Picture"/>
-            <a:graphic>
+            <wp:effectExtent l="0" t="0" r="0" b="0"/>
+            <wp:docPr id="4" name="Picture"/>
+            <wp:cNvGraphicFramePr/>
+            <a:graphic xmlns:a="http://schemas.openxmlformats.org/drawingml/2006/main">
               <a:graphicData uri="http://schemas.openxmlformats.org/drawingml/2006/picture">
-                <pic:pic>
+                <pic:pic xmlns:pic="http://schemas.openxmlformats.org/drawingml/2006/picture">
                   <pic:nvPicPr>
-                    <pic:cNvPr descr="accessPEP3_files/figure-docx/Annual%20jags%20model%20with%20p_rabid%20+%20p_report%20estimated,%20high%20incidence-1.png" id="0" name="Picture"/>
+                    <pic:cNvPr id="0" name="Picture" descr="accessPEP3_files/figure-docx/Annual%20jags%20model%20with%20p_rabid%20+%20p_report%20estimated,%20high%20incidence-1.png"/>
                     <pic:cNvPicPr>
-                      <a:picLocks noChangeArrowheads="1" noChangeAspect="1"/>
+                      <a:picLocks noChangeAspect="1" noChangeArrowheads="1"/>
                     </pic:cNvPicPr>
                   </pic:nvPicPr>
                   <pic:blipFill>
-                    <a:blip r:embed="rId29"/>
+                    <a:blip r:embed="rId11"/>
                     <a:stretch>
                       <a:fillRect/>
                     </a:stretch>
@@ -1378,22 +1430,27 @@
         </w:drawing>
       </w:r>
       <w:r>
+        <w:rPr>
+          <w:noProof/>
+        </w:rPr>
+        <w:lastRenderedPageBreak/>
         <w:drawing>
-          <wp:inline>
+          <wp:inline distT="0" distB="0" distL="0" distR="0" wp14:anchorId="52FAE7EE" wp14:editId="7EA06F26">
             <wp:extent cx="5334000" cy="4267200"/>
-            <wp:effectExtent b="0" l="0" r="0" t="0"/>
-            <wp:docPr descr="" title="" id="1" name="Picture"/>
-            <a:graphic>
+            <wp:effectExtent l="0" t="0" r="0" b="0"/>
+            <wp:docPr id="5" name="Picture"/>
+            <wp:cNvGraphicFramePr/>
+            <a:graphic xmlns:a="http://schemas.openxmlformats.org/drawingml/2006/main">
               <a:graphicData uri="http://schemas.openxmlformats.org/drawingml/2006/picture">
-                <pic:pic>
+                <pic:pic xmlns:pic="http://schemas.openxmlformats.org/drawingml/2006/picture">
                   <pic:nvPicPr>
-                    <pic:cNvPr descr="accessPEP3_files/figure-docx/Annual%20jags%20model%20with%20p_rabid%20+%20p_report%20estimated,%20high%20incidence-2.png" id="0" name="Picture"/>
+                    <pic:cNvPr id="0" name="Picture" descr="accessPEP3_files/figure-docx/Annual%20jags%20model%20with%20p_rabid%20+%20p_report%20estimated,%20high%20incidence-2.png"/>
                     <pic:cNvPicPr>
-                      <a:picLocks noChangeArrowheads="1" noChangeAspect="1"/>
+                      <a:picLocks noChangeAspect="1" noChangeArrowheads="1"/>
                     </pic:cNvPicPr>
                   </pic:nvPicPr>
                   <pic:blipFill>
-                    <a:blip r:embed="rId30"/>
+                    <a:blip r:embed="rId12"/>
                     <a:stretch>
                       <a:fillRect/>
                     </a:stretch>
@@ -1424,10 +1481,11 @@
       <w:pPr>
         <w:pStyle w:val="Heading4"/>
       </w:pPr>
-      <w:bookmarkStart w:id="31" w:name="estimating"/>
-      <w:bookmarkEnd w:id="31"/>
-      <w:r>
-        <w:t xml:space="preserve">Estimating</w:t>
+      <w:bookmarkStart w:id="6" w:name="estimating"/>
+      <w:bookmarkEnd w:id="6"/>
+      <w:r>
+        <w:lastRenderedPageBreak/>
+        <w:t>Estimating</w:t>
       </w:r>
     </w:p>
     <w:p>
@@ -1435,22 +1493,27 @@
         <w:pStyle w:val="FirstParagraph"/>
       </w:pPr>
       <w:r>
+        <w:rPr>
+          <w:noProof/>
+        </w:rPr>
+        <w:lastRenderedPageBreak/>
         <w:drawing>
-          <wp:inline>
+          <wp:inline distT="0" distB="0" distL="0" distR="0" wp14:anchorId="6BD4EEE7" wp14:editId="62DDF58C">
             <wp:extent cx="5334000" cy="4267200"/>
-            <wp:effectExtent b="0" l="0" r="0" t="0"/>
-            <wp:docPr descr="" title="" id="1" name="Picture"/>
-            <a:graphic>
+            <wp:effectExtent l="0" t="0" r="0" b="0"/>
+            <wp:docPr id="6" name="Picture"/>
+            <wp:cNvGraphicFramePr/>
+            <a:graphic xmlns:a="http://schemas.openxmlformats.org/drawingml/2006/main">
               <a:graphicData uri="http://schemas.openxmlformats.org/drawingml/2006/picture">
-                <pic:pic>
+                <pic:pic xmlns:pic="http://schemas.openxmlformats.org/drawingml/2006/picture">
                   <pic:nvPicPr>
-                    <pic:cNvPr descr="accessPEP3_files/figure-docx/Annual%20jags%20model-1.png" id="0" name="Picture"/>
+                    <pic:cNvPr id="0" name="Picture" descr="accessPEP3_files/figure-docx/Annual%20jags%20model-1.png"/>
                     <pic:cNvPicPr>
-                      <a:picLocks noChangeArrowheads="1" noChangeAspect="1"/>
+                      <a:picLocks noChangeAspect="1" noChangeArrowheads="1"/>
                     </pic:cNvPicPr>
                   </pic:nvPicPr>
                   <pic:blipFill>
-                    <a:blip r:embed="rId32"/>
+                    <a:blip r:embed="rId13"/>
                     <a:stretch>
                       <a:fillRect/>
                     </a:stretch>
@@ -1477,22 +1540,27 @@
         </w:drawing>
       </w:r>
       <w:r>
+        <w:rPr>
+          <w:noProof/>
+        </w:rPr>
+        <w:lastRenderedPageBreak/>
         <w:drawing>
-          <wp:inline>
+          <wp:inline distT="0" distB="0" distL="0" distR="0" wp14:anchorId="7821EFC5" wp14:editId="48F858B2">
             <wp:extent cx="5334000" cy="4267200"/>
-            <wp:effectExtent b="0" l="0" r="0" t="0"/>
-            <wp:docPr descr="" title="" id="1" name="Picture"/>
-            <a:graphic>
+            <wp:effectExtent l="0" t="0" r="0" b="0"/>
+            <wp:docPr id="7" name="Picture"/>
+            <wp:cNvGraphicFramePr/>
+            <a:graphic xmlns:a="http://schemas.openxmlformats.org/drawingml/2006/main">
               <a:graphicData uri="http://schemas.openxmlformats.org/drawingml/2006/picture">
-                <pic:pic>
+                <pic:pic xmlns:pic="http://schemas.openxmlformats.org/drawingml/2006/picture">
                   <pic:nvPicPr>
-                    <pic:cNvPr descr="accessPEP3_files/figure-docx/Annual%20jags%20model-2.png" id="0" name="Picture"/>
+                    <pic:cNvPr id="0" name="Picture" descr="accessPEP3_files/figure-docx/Annual%20jags%20model-2.png"/>
                     <pic:cNvPicPr>
-                      <a:picLocks noChangeArrowheads="1" noChangeAspect="1"/>
+                      <a:picLocks noChangeAspect="1" noChangeArrowheads="1"/>
                     </pic:cNvPicPr>
                   </pic:nvPicPr>
                   <pic:blipFill>
-                    <a:blip r:embed="rId33"/>
+                    <a:blip r:embed="rId14"/>
                     <a:stretch>
                       <a:fillRect/>
                     </a:stretch>
@@ -1519,22 +1587,27 @@
         </w:drawing>
       </w:r>
       <w:r>
+        <w:rPr>
+          <w:noProof/>
+        </w:rPr>
+        <w:lastRenderedPageBreak/>
         <w:drawing>
-          <wp:inline>
+          <wp:inline distT="0" distB="0" distL="0" distR="0" wp14:anchorId="7A6F6F84" wp14:editId="20160667">
             <wp:extent cx="5334000" cy="4267200"/>
-            <wp:effectExtent b="0" l="0" r="0" t="0"/>
-            <wp:docPr descr="" title="" id="1" name="Picture"/>
-            <a:graphic>
+            <wp:effectExtent l="0" t="0" r="0" b="0"/>
+            <wp:docPr id="8" name="Picture"/>
+            <wp:cNvGraphicFramePr/>
+            <a:graphic xmlns:a="http://schemas.openxmlformats.org/drawingml/2006/main">
               <a:graphicData uri="http://schemas.openxmlformats.org/drawingml/2006/picture">
-                <pic:pic>
+                <pic:pic xmlns:pic="http://schemas.openxmlformats.org/drawingml/2006/picture">
                   <pic:nvPicPr>
-                    <pic:cNvPr descr="accessPEP3_files/figure-docx/Annual%20jags%20model-3.png" id="0" name="Picture"/>
+                    <pic:cNvPr id="0" name="Picture" descr="accessPEP3_files/figure-docx/Annual%20jags%20model-3.png"/>
                     <pic:cNvPicPr>
-                      <a:picLocks noChangeArrowheads="1" noChangeAspect="1"/>
+                      <a:picLocks noChangeAspect="1" noChangeArrowheads="1"/>
                     </pic:cNvPicPr>
                   </pic:nvPicPr>
                   <pic:blipFill>
-                    <a:blip r:embed="rId34"/>
+                    <a:blip r:embed="rId15"/>
                     <a:stretch>
                       <a:fillRect/>
                     </a:stretch>
@@ -1561,24 +1634,53 @@
         </w:drawing>
       </w:r>
     </w:p>
-    <w:sectPr/>
+    <w:sectPr>
+      <w:pgSz w:w="12240" w:h="15840"/>
+      <w:pgMar w:top="1440" w:right="1800" w:bottom="1440" w:left="1800" w:header="720" w:footer="720" w:gutter="0"/>
+      <w:cols w:space="720"/>
+    </w:sectPr>
   </w:body>
 </w:document>
 </file>
 
+<file path=word/endnotes.xml><?xml version="1.0" encoding="utf-8"?>
+<w:endnotes xmlns:wpc="http://schemas.microsoft.com/office/word/2010/wordprocessingCanvas" xmlns:mo="http://schemas.microsoft.com/office/mac/office/2008/main" xmlns:mc="http://schemas.openxmlformats.org/markup-compatibility/2006" xmlns:mv="urn:schemas-microsoft-com:mac:vml" xmlns:o="urn:schemas-microsoft-com:office:office" xmlns:r="http://schemas.openxmlformats.org/officeDocument/2006/relationships" xmlns:m="http://schemas.openxmlformats.org/officeDocument/2006/math" xmlns:v="urn:schemas-microsoft-com:vml" xmlns:wp14="http://schemas.microsoft.com/office/word/2010/wordprocessingDrawing" xmlns:wp="http://schemas.openxmlformats.org/drawingml/2006/wordprocessingDrawing" xmlns:w10="urn:schemas-microsoft-com:office:word" xmlns:w="http://schemas.openxmlformats.org/wordprocessingml/2006/main" xmlns:w14="http://schemas.microsoft.com/office/word/2010/wordml" xmlns:wpg="http://schemas.microsoft.com/office/word/2010/wordprocessingGroup" xmlns:wpi="http://schemas.microsoft.com/office/word/2010/wordprocessingInk" xmlns:wne="http://schemas.microsoft.com/office/word/2006/wordml" xmlns:wps="http://schemas.microsoft.com/office/word/2010/wordprocessingShape" mc:Ignorable="w14 wp14">
+  <w:endnote w:type="separator" w:id="-1">
+    <w:p>
+      <w:pPr>
+        <w:spacing w:after="0"/>
+      </w:pPr>
+      <w:r>
+        <w:separator/>
+      </w:r>
+    </w:p>
+  </w:endnote>
+  <w:endnote w:type="continuationSeparator" w:id="0">
+    <w:p>
+      <w:pPr>
+        <w:spacing w:after="0"/>
+      </w:pPr>
+      <w:r>
+        <w:continuationSeparator/>
+      </w:r>
+    </w:p>
+  </w:endnote>
+</w:endnotes>
+</file>
+
 <file path=word/footnotes.xml><?xml version="1.0" encoding="utf-8"?>
-<w:footnotes xmlns:w="http://schemas.openxmlformats.org/wordprocessingml/2006/main" xmlns:m="http://schemas.openxmlformats.org/officeDocument/2006/math" xmlns:r="http://schemas.openxmlformats.org/officeDocument/2006/relationships" xmlns:o="urn:schemas-microsoft-com:office:office" xmlns:v="urn:schemas-microsoft-com:vml" xmlns:w10="urn:schemas-microsoft-com:office:word" xmlns:a="http://schemas.openxmlformats.org/drawingml/2006/main" xmlns:pic="http://schemas.openxmlformats.org/drawingml/2006/picture" xmlns:wp="http://schemas.openxmlformats.org/drawingml/2006/wordprocessingDrawing">
+<w:footnotes xmlns:wpc="http://schemas.microsoft.com/office/word/2010/wordprocessingCanvas" xmlns:mo="http://schemas.microsoft.com/office/mac/office/2008/main" xmlns:mc="http://schemas.openxmlformats.org/markup-compatibility/2006" xmlns:mv="urn:schemas-microsoft-com:mac:vml" xmlns:o="urn:schemas-microsoft-com:office:office" xmlns:r="http://schemas.openxmlformats.org/officeDocument/2006/relationships" xmlns:m="http://schemas.openxmlformats.org/officeDocument/2006/math" xmlns:v="urn:schemas-microsoft-com:vml" xmlns:wp14="http://schemas.microsoft.com/office/word/2010/wordprocessingDrawing" xmlns:wp="http://schemas.openxmlformats.org/drawingml/2006/wordprocessingDrawing" xmlns:w10="urn:schemas-microsoft-com:office:word" xmlns:w="http://schemas.openxmlformats.org/wordprocessingml/2006/main" xmlns:w14="http://schemas.microsoft.com/office/word/2010/wordml" xmlns:wpg="http://schemas.microsoft.com/office/word/2010/wordprocessingGroup" xmlns:wpi="http://schemas.microsoft.com/office/word/2010/wordprocessingInk" xmlns:wne="http://schemas.microsoft.com/office/word/2006/wordml" xmlns:wps="http://schemas.microsoft.com/office/word/2010/wordprocessingShape" mc:Ignorable="w14 wp14">
+  <w:footnote w:type="separator" w:id="-1">
+    <w:p>
+      <w:r>
+        <w:separator/>
+      </w:r>
+    </w:p>
+  </w:footnote>
   <w:footnote w:type="continuationSeparator" w:id="0">
     <w:p>
       <w:r>
         <w:continuationSeparator/>
-      </w:r>
-    </w:p>
-  </w:footnote>
-  <w:footnote w:type="separator" w:id="-1">
-    <w:p>
-      <w:r>
-        <w:separator/>
       </w:r>
     </w:p>
   </w:footnote>
@@ -1586,10 +1688,11 @@
 </file>
 
 <file path=word/numbering.xml><?xml version="1.0" encoding="utf-8"?>
-<w:numbering xmlns:w="http://schemas.openxmlformats.org/wordprocessingml/2006/main">
+<w:numbering xmlns:wpc="http://schemas.microsoft.com/office/word/2010/wordprocessingCanvas" xmlns:mo="http://schemas.microsoft.com/office/mac/office/2008/main" xmlns:mc="http://schemas.openxmlformats.org/markup-compatibility/2006" xmlns:mv="urn:schemas-microsoft-com:mac:vml" xmlns:o="urn:schemas-microsoft-com:office:office" xmlns:r="http://schemas.openxmlformats.org/officeDocument/2006/relationships" xmlns:m="http://schemas.openxmlformats.org/officeDocument/2006/math" xmlns:v="urn:schemas-microsoft-com:vml" xmlns:wp14="http://schemas.microsoft.com/office/word/2010/wordprocessingDrawing" xmlns:wp="http://schemas.openxmlformats.org/drawingml/2006/wordprocessingDrawing" xmlns:w10="urn:schemas-microsoft-com:office:word" xmlns:w="http://schemas.openxmlformats.org/wordprocessingml/2006/main" xmlns:w14="http://schemas.microsoft.com/office/word/2010/wordml" xmlns:wpg="http://schemas.microsoft.com/office/word/2010/wordprocessingGroup" xmlns:wpi="http://schemas.microsoft.com/office/word/2010/wordprocessingInk" xmlns:wne="http://schemas.microsoft.com/office/word/2006/wordml" xmlns:wps="http://schemas.microsoft.com/office/word/2010/wordprocessingShape" mc:Ignorable="w14 wp14">
   <w:abstractNum w:abstractNumId="0">
-    <w:nsid w:val="e17f69ba"/>
+    <w:nsid w:val="E17F69BA"/>
     <w:multiLevelType w:val="multilevel"/>
+    <w:tmpl w:val="46988BF6"/>
     <w:lvl w:ilvl="0">
       <w:numFmt w:val="bullet"/>
       <w:lvlText w:val=" "/>
@@ -1667,10 +1770,21 @@
         <w:ind w:left="4800" w:hanging="480"/>
       </w:pPr>
     </w:lvl>
+    <w:lvl w:ilvl="7">
+      <w:numFmt w:val="decimal"/>
+      <w:lvlText w:val=""/>
+      <w:lvlJc w:val="left"/>
+    </w:lvl>
+    <w:lvl w:ilvl="8">
+      <w:numFmt w:val="decimal"/>
+      <w:lvlText w:val=""/>
+      <w:lvlJc w:val="left"/>
+    </w:lvl>
   </w:abstractNum>
-  <w:abstractNum w:abstractNumId="990">
-    <w:nsid w:val="ebd32706"/>
+  <w:abstractNum w:abstractNumId="1">
+    <w:nsid w:val="EBD32706"/>
     <w:multiLevelType w:val="multilevel"/>
+    <w:tmpl w:val="F34E7850"/>
     <w:lvl w:ilvl="0">
       <w:numFmt w:val="bullet"/>
       <w:lvlText w:val=" "/>
@@ -1748,10 +1862,21 @@
         <w:ind w:left="4800" w:hanging="480"/>
       </w:pPr>
     </w:lvl>
+    <w:lvl w:ilvl="7">
+      <w:numFmt w:val="decimal"/>
+      <w:lvlText w:val=""/>
+      <w:lvlJc w:val="left"/>
+    </w:lvl>
+    <w:lvl w:ilvl="8">
+      <w:numFmt w:val="decimal"/>
+      <w:lvlText w:val=""/>
+      <w:lvlJc w:val="left"/>
+    </w:lvl>
   </w:abstractNum>
-  <w:abstractNum w:abstractNumId="991">
-    <w:nsid w:val="ef85087f"/>
+  <w:abstractNum w:abstractNumId="2">
+    <w:nsid w:val="EF85087F"/>
     <w:multiLevelType w:val="multilevel"/>
+    <w:tmpl w:val="F88A54B4"/>
     <w:lvl w:ilvl="0">
       <w:numFmt w:val="bullet"/>
       <w:lvlText w:val="•"/>
@@ -1829,24 +1954,34 @@
         <w:ind w:left="4800" w:hanging="480"/>
       </w:pPr>
     </w:lvl>
+    <w:lvl w:ilvl="7">
+      <w:numFmt w:val="decimal"/>
+      <w:lvlText w:val=""/>
+      <w:lvlJc w:val="left"/>
+    </w:lvl>
+    <w:lvl w:ilvl="8">
+      <w:numFmt w:val="decimal"/>
+      <w:lvlText w:val=""/>
+      <w:lvlJc w:val="left"/>
+    </w:lvl>
   </w:abstractNum>
   <w:num w:numId="1">
     <w:abstractNumId w:val="0"/>
   </w:num>
-  <w:num w:numId="1000">
-    <w:abstractNumId w:val="990"/>
+  <w:num w:numId="2">
+    <w:abstractNumId w:val="1"/>
   </w:num>
-  <w:num w:numId="1001">
-    <w:abstractNumId w:val="991"/>
+  <w:num w:numId="3">
+    <w:abstractNumId w:val="2"/>
   </w:num>
-  <w:num w:numId="1002">
-    <w:abstractNumId w:val="991"/>
+  <w:num w:numId="4">
+    <w:abstractNumId w:val="2"/>
   </w:num>
 </w:numbering>
 </file>
 
 <file path=word/styles.xml><?xml version="1.0" encoding="utf-8"?>
-<w:styles xmlns:r="http://schemas.openxmlformats.org/officeDocument/2006/relationships" xmlns:w="http://schemas.openxmlformats.org/wordprocessingml/2006/main">
+<w:styles xmlns:mc="http://schemas.openxmlformats.org/markup-compatibility/2006" xmlns:r="http://schemas.openxmlformats.org/officeDocument/2006/relationships" xmlns:w="http://schemas.openxmlformats.org/wordprocessingml/2006/main" xmlns:w14="http://schemas.microsoft.com/office/word/2010/wordml" mc:Ignorable="w14">
   <w:docDefaults>
     <w:rPrDefault>
       <w:rPr>
@@ -1867,14 +2002,163 @@
     <w:name w:val="Normal"/>
     <w:qFormat/>
   </w:style>
+  <w:style w:type="paragraph" w:styleId="Heading1">
+    <w:name w:val="heading 1"/>
+    <w:basedOn w:val="Normal"/>
+    <w:next w:val="BodyText"/>
+    <w:uiPriority w:val="9"/>
+    <w:qFormat/>
+    <w:pPr>
+      <w:keepNext/>
+      <w:keepLines/>
+      <w:spacing w:before="480" w:after="0"/>
+      <w:outlineLvl w:val="0"/>
+    </w:pPr>
+    <w:rPr>
+      <w:rFonts w:asciiTheme="majorHAnsi" w:eastAsiaTheme="majorEastAsia" w:hAnsiTheme="majorHAnsi" w:cstheme="majorBidi"/>
+      <w:b/>
+      <w:bCs/>
+      <w:color w:val="345A8A" w:themeColor="accent1" w:themeShade="B5"/>
+      <w:sz w:val="32"/>
+      <w:szCs w:val="32"/>
+    </w:rPr>
+  </w:style>
+  <w:style w:type="paragraph" w:styleId="Heading2">
+    <w:name w:val="heading 2"/>
+    <w:basedOn w:val="Normal"/>
+    <w:next w:val="BodyText"/>
+    <w:uiPriority w:val="9"/>
+    <w:unhideWhenUsed/>
+    <w:qFormat/>
+    <w:pPr>
+      <w:keepNext/>
+      <w:keepLines/>
+      <w:spacing w:before="200" w:after="0"/>
+      <w:outlineLvl w:val="1"/>
+    </w:pPr>
+    <w:rPr>
+      <w:rFonts w:asciiTheme="majorHAnsi" w:eastAsiaTheme="majorEastAsia" w:hAnsiTheme="majorHAnsi" w:cstheme="majorBidi"/>
+      <w:b/>
+      <w:bCs/>
+      <w:color w:val="4F81BD" w:themeColor="accent1"/>
+      <w:sz w:val="32"/>
+      <w:szCs w:val="32"/>
+    </w:rPr>
+  </w:style>
+  <w:style w:type="paragraph" w:styleId="Heading3">
+    <w:name w:val="heading 3"/>
+    <w:basedOn w:val="Normal"/>
+    <w:next w:val="BodyText"/>
+    <w:uiPriority w:val="9"/>
+    <w:unhideWhenUsed/>
+    <w:qFormat/>
+    <w:pPr>
+      <w:keepNext/>
+      <w:keepLines/>
+      <w:spacing w:before="200" w:after="0"/>
+      <w:outlineLvl w:val="2"/>
+    </w:pPr>
+    <w:rPr>
+      <w:rFonts w:asciiTheme="majorHAnsi" w:eastAsiaTheme="majorEastAsia" w:hAnsiTheme="majorHAnsi" w:cstheme="majorBidi"/>
+      <w:b/>
+      <w:bCs/>
+      <w:color w:val="4F81BD" w:themeColor="accent1"/>
+      <w:sz w:val="28"/>
+      <w:szCs w:val="28"/>
+    </w:rPr>
+  </w:style>
+  <w:style w:type="paragraph" w:styleId="Heading4">
+    <w:name w:val="heading 4"/>
+    <w:basedOn w:val="Normal"/>
+    <w:next w:val="BodyText"/>
+    <w:uiPriority w:val="9"/>
+    <w:unhideWhenUsed/>
+    <w:qFormat/>
+    <w:pPr>
+      <w:keepNext/>
+      <w:keepLines/>
+      <w:spacing w:before="200" w:after="0"/>
+      <w:outlineLvl w:val="3"/>
+    </w:pPr>
+    <w:rPr>
+      <w:rFonts w:asciiTheme="majorHAnsi" w:eastAsiaTheme="majorEastAsia" w:hAnsiTheme="majorHAnsi" w:cstheme="majorBidi"/>
+      <w:b/>
+      <w:bCs/>
+      <w:color w:val="4F81BD" w:themeColor="accent1"/>
+    </w:rPr>
+  </w:style>
+  <w:style w:type="paragraph" w:styleId="Heading5">
+    <w:name w:val="heading 5"/>
+    <w:basedOn w:val="Normal"/>
+    <w:next w:val="BodyText"/>
+    <w:uiPriority w:val="9"/>
+    <w:unhideWhenUsed/>
+    <w:qFormat/>
+    <w:pPr>
+      <w:keepNext/>
+      <w:keepLines/>
+      <w:spacing w:before="200" w:after="0"/>
+      <w:outlineLvl w:val="4"/>
+    </w:pPr>
+    <w:rPr>
+      <w:rFonts w:asciiTheme="majorHAnsi" w:eastAsiaTheme="majorEastAsia" w:hAnsiTheme="majorHAnsi" w:cstheme="majorBidi"/>
+      <w:i/>
+      <w:iCs/>
+      <w:color w:val="4F81BD" w:themeColor="accent1"/>
+    </w:rPr>
+  </w:style>
+  <w:style w:type="paragraph" w:styleId="Heading6">
+    <w:name w:val="heading 6"/>
+    <w:basedOn w:val="Normal"/>
+    <w:next w:val="BodyText"/>
+    <w:uiPriority w:val="9"/>
+    <w:unhideWhenUsed/>
+    <w:qFormat/>
+    <w:pPr>
+      <w:keepNext/>
+      <w:keepLines/>
+      <w:spacing w:before="200" w:after="0"/>
+      <w:outlineLvl w:val="5"/>
+    </w:pPr>
+    <w:rPr>
+      <w:rFonts w:asciiTheme="majorHAnsi" w:eastAsiaTheme="majorEastAsia" w:hAnsiTheme="majorHAnsi" w:cstheme="majorBidi"/>
+      <w:color w:val="4F81BD" w:themeColor="accent1"/>
+    </w:rPr>
+  </w:style>
+  <w:style w:type="character" w:default="1" w:styleId="DefaultParagraphFont">
+    <w:name w:val="Default Paragraph Font"/>
+    <w:uiPriority w:val="1"/>
+    <w:semiHidden/>
+    <w:unhideWhenUsed/>
+  </w:style>
+  <w:style w:type="table" w:default="1" w:styleId="TableNormal">
+    <w:name w:val="Normal Table"/>
+    <w:uiPriority w:val="99"/>
+    <w:semiHidden/>
+    <w:unhideWhenUsed/>
+    <w:tblPr>
+      <w:tblInd w:w="0" w:type="dxa"/>
+      <w:tblCellMar>
+        <w:top w:w="0" w:type="dxa"/>
+        <w:left w:w="108" w:type="dxa"/>
+        <w:bottom w:w="0" w:type="dxa"/>
+        <w:right w:w="108" w:type="dxa"/>
+      </w:tblCellMar>
+    </w:tblPr>
+  </w:style>
+  <w:style w:type="numbering" w:default="1" w:styleId="NoList">
+    <w:name w:val="No List"/>
+    <w:uiPriority w:val="99"/>
+    <w:semiHidden/>
+    <w:unhideWhenUsed/>
+  </w:style>
   <w:style w:type="paragraph" w:styleId="BodyText">
     <w:name w:val="Body Text"/>
     <w:basedOn w:val="Normal"/>
-    <w:link w:val="BodyTextChar"/>
+    <w:qFormat/>
     <w:pPr>
       <w:spacing w:before="180" w:after="180"/>
     </w:pPr>
-    <w:qFormat/>
   </w:style>
   <w:style w:type="paragraph" w:customStyle="1" w:styleId="FirstParagraph">
     <w:name w:val="First Paragraph"/>
@@ -1916,10 +2200,7 @@
     <w:next w:val="BodyText"/>
     <w:qFormat/>
     <w:pPr>
-      <w:keepNext/>
-      <w:keepLines/>
-      <w:spacing w:before="240" w:after="240"/>
-      <w:jc w:val="center"/>
+      <w:spacing w:before="240"/>
     </w:pPr>
     <w:rPr>
       <w:sz w:val="30"/>
@@ -1964,139 +2245,7 @@
   <w:style w:type="paragraph" w:styleId="Bibliography">
     <w:name w:val="Bibliography"/>
     <w:basedOn w:val="Normal"/>
-    <w:next w:val="Bibliography"/>
     <w:qFormat/>
-    <w:pPr/>
-    <w:rPr/>
-  </w:style>
-  <w:style w:type="paragraph" w:styleId="Heading1">
-    <w:name w:val="Heading 1"/>
-    <w:basedOn w:val="Normal"/>
-    <w:next w:val="BodyText"/>
-    <w:uiPriority w:val="9"/>
-    <w:qFormat/>
-    <w:pPr>
-      <w:keepNext/>
-      <w:keepLines/>
-      <w:spacing w:before="480" w:after="0"/>
-      <w:outlineLvl w:val="0"/>
-    </w:pPr>
-    <w:rPr>
-      <w:rFonts w:asciiTheme="majorHAnsi" w:eastAsiaTheme="majorEastAsia" w:hAnsiTheme="majorHAnsi" w:cstheme="majorBidi"/>
-      <w:b/>
-      <w:bCs/>
-      <w:color w:val="345A8A" w:themeColor="accent1" w:themeShade="B5"/>
-      <w:sz w:val="32"/>
-      <w:szCs w:val="32"/>
-    </w:rPr>
-  </w:style>
-  <w:style w:type="paragraph" w:styleId="Heading2">
-    <w:name w:val="Heading 2"/>
-    <w:basedOn w:val="Normal"/>
-    <w:next w:val="BodyText"/>
-    <w:uiPriority w:val="9"/>
-    <w:unhideWhenUsed/>
-    <w:qFormat/>
-    <w:pPr>
-      <w:keepNext/>
-      <w:keepLines/>
-      <w:spacing w:before="200" w:after="0"/>
-      <w:outlineLvl w:val="1"/>
-    </w:pPr>
-    <w:rPr>
-      <w:rFonts w:asciiTheme="majorHAnsi" w:eastAsiaTheme="majorEastAsia" w:hAnsiTheme="majorHAnsi" w:cstheme="majorBidi"/>
-      <w:b/>
-      <w:bCs/>
-      <w:color w:val="4F81BD" w:themeColor="accent1"/>
-      <w:sz w:val="32"/>
-      <w:szCs w:val="32"/>
-    </w:rPr>
-  </w:style>
-  <w:style w:type="paragraph" w:styleId="Heading3">
-    <w:name w:val="Heading 3"/>
-    <w:basedOn w:val="Normal"/>
-    <w:next w:val="BodyText"/>
-    <w:uiPriority w:val="9"/>
-    <w:unhideWhenUsed/>
-    <w:qFormat/>
-    <w:pPr>
-      <w:keepNext/>
-      <w:keepLines/>
-      <w:spacing w:before="200" w:after="0"/>
-      <w:outlineLvl w:val="2"/>
-    </w:pPr>
-    <w:rPr>
-      <w:rFonts w:asciiTheme="majorHAnsi" w:eastAsiaTheme="majorEastAsia" w:hAnsiTheme="majorHAnsi" w:cstheme="majorBidi"/>
-      <w:b/>
-      <w:bCs/>
-      <w:color w:val="4F81BD" w:themeColor="accent1"/>
-      <w:sz w:val="28"/>
-      <w:szCs w:val="28"/>
-    </w:rPr>
-  </w:style>
-  <w:style w:type="paragraph" w:styleId="Heading4">
-    <w:name w:val="Heading 4"/>
-    <w:basedOn w:val="Normal"/>
-    <w:next w:val="BodyText"/>
-    <w:uiPriority w:val="9"/>
-    <w:unhideWhenUsed/>
-    <w:qFormat/>
-    <w:pPr>
-      <w:keepNext/>
-      <w:keepLines/>
-      <w:spacing w:before="200" w:after="0"/>
-      <w:outlineLvl w:val="3"/>
-    </w:pPr>
-    <w:rPr>
-      <w:rFonts w:asciiTheme="majorHAnsi" w:eastAsiaTheme="majorEastAsia" w:hAnsiTheme="majorHAnsi" w:cstheme="majorBidi"/>
-      <w:b/>
-      <w:bCs/>
-      <w:color w:val="4F81BD" w:themeColor="accent1"/>
-      <w:sz w:val="24"/>
-      <w:szCs w:val="24"/>
-    </w:rPr>
-  </w:style>
-  <w:style w:type="paragraph" w:styleId="Heading5">
-    <w:name w:val="Heading 5"/>
-    <w:basedOn w:val="Normal"/>
-    <w:next w:val="BodyText"/>
-    <w:uiPriority w:val="9"/>
-    <w:unhideWhenUsed/>
-    <w:qFormat/>
-    <w:pPr>
-      <w:keepNext/>
-      <w:keepLines/>
-      <w:spacing w:before="200" w:after="0"/>
-      <w:outlineLvl w:val="4"/>
-    </w:pPr>
-    <w:rPr>
-      <w:rFonts w:asciiTheme="majorHAnsi" w:eastAsiaTheme="majorEastAsia" w:hAnsiTheme="majorHAnsi" w:cstheme="majorBidi"/>
-      <w:i/>
-      <w:iCs/>
-      <w:color w:val="4F81BD" w:themeColor="accent1"/>
-      <w:sz w:val="24"/>
-      <w:szCs w:val="24"/>
-    </w:rPr>
-  </w:style>
-  <w:style w:type="paragraph" w:styleId="Heading6">
-    <w:name w:val="Heading 6"/>
-    <w:basedOn w:val="Normal"/>
-    <w:next w:val="BodyText"/>
-    <w:uiPriority w:val="9"/>
-    <w:unhideWhenUsed/>
-    <w:qFormat/>
-    <w:pPr>
-      <w:keepNext/>
-      <w:keepLines/>
-      <w:spacing w:before="200" w:after="0"/>
-      <w:outlineLvl w:val="5"/>
-    </w:pPr>
-    <w:rPr>
-      <w:rFonts w:asciiTheme="majorHAnsi" w:eastAsiaTheme="majorEastAsia" w:hAnsiTheme="majorHAnsi" w:cstheme="majorBidi"/>
-      <w:color w:val="4F81BD" w:themeColor="accent1"/>
-      <w:sz w:val="24"/>
-      <w:szCs w:val="24"/>
-    </w:rPr>
   </w:style>
   <w:style w:type="paragraph" w:styleId="BlockText">
     <w:name w:val="Block Text"/>
@@ -2107,7 +2256,6 @@
     <w:qFormat/>
     <w:pPr>
       <w:spacing w:before="100" w:after="100"/>
-      <w:ind w:firstLine="0"/>
     </w:pPr>
     <w:rPr>
       <w:rFonts w:asciiTheme="majorHAnsi" w:eastAsiaTheme="majorEastAsia" w:hAnsiTheme="majorHAnsi" w:cstheme="majorBidi"/>
@@ -2117,32 +2265,11 @@
     </w:rPr>
   </w:style>
   <w:style w:type="paragraph" w:styleId="FootnoteText">
-    <w:name w:val="Footnote Text"/>
+    <w:name w:val="footnote text"/>
     <w:basedOn w:val="Normal"/>
-    <w:next w:val="FootnoteText"/>
     <w:uiPriority w:val="9"/>
     <w:unhideWhenUsed/>
     <w:qFormat/>
-  </w:style>
-  <w:style w:type="character" w:default="1" w:styleId="DefaultParagraphFont">
-    <w:name w:val="Default Paragraph Font"/>
-    <w:semiHidden/>
-    <w:unhideWhenUsed/>
-  </w:style>
-  <w:style w:type="table" w:default="1" w:styleId="TableNormal">
-    <w:name w:val="Normal Table"/>
-    <w:semiHidden/>
-    <w:unhideWhenUsed/>
-    <w:qFormat/>
-    <w:tblPr>
-      <w:tblInd w:w="0" w:type="dxa"/>
-      <w:tblCellMar>
-        <w:top w:w="0" w:type="dxa"/>
-        <w:left w:w="108" w:type="dxa"/>
-        <w:bottom w:w="0" w:type="dxa"/>
-        <w:right w:w="108" w:type="dxa"/>
-      </w:tblCellMar>
-    </w:tblPr>
   </w:style>
   <w:style w:type="paragraph" w:customStyle="1" w:styleId="DefinitionTerm">
     <w:name w:val="Definition Term"/>
@@ -2162,11 +2289,11 @@
     <w:basedOn w:val="Normal"/>
   </w:style>
   <w:style w:type="paragraph" w:styleId="Caption">
-    <w:name w:val="Caption"/>
+    <w:name w:val="caption"/>
     <w:basedOn w:val="Normal"/>
-    <w:link w:val="BodyTextChar"/>
+    <w:link w:val="CaptionChar"/>
     <w:pPr>
-      <w:spacing w:before="0" w:after="120"/>
+      <w:spacing w:after="120"/>
     </w:pPr>
     <w:rPr>
       <w:i/>
@@ -2187,36 +2314,37 @@
     <w:name w:val="Figure"/>
     <w:basedOn w:val="Normal"/>
   </w:style>
-  <w:style w:type="paragraph" w:customStyle="1" w:styleId="FigureWithCaption">
+  <w:style w:type="paragraph" w:customStyle="1" w:styleId="FigurewithCaption">
     <w:name w:val="Figure with Caption"/>
     <w:basedOn w:val="Figure"/>
     <w:pPr>
       <w:keepNext/>
     </w:pPr>
   </w:style>
-  <w:style w:type="character" w:customStyle="1" w:styleId="BodyTextChar">
-    <w:name w:val="Body Text Char"/>
+  <w:style w:type="character" w:customStyle="1" w:styleId="CaptionChar">
+    <w:name w:val="Caption Char"/>
     <w:basedOn w:val="DefaultParagraphFont"/>
-    <w:link w:val="BodyText"/>
+    <w:link w:val="Caption"/>
   </w:style>
   <w:style w:type="character" w:customStyle="1" w:styleId="VerbatimChar">
     <w:name w:val="Verbatim Char"/>
-    <w:basedOn w:val="BodyTextChar"/>
+    <w:basedOn w:val="CaptionChar"/>
+    <w:link w:val="SourceCode"/>
     <w:rPr>
       <w:rFonts w:ascii="Consolas" w:hAnsi="Consolas"/>
       <w:sz w:val="22"/>
     </w:rPr>
   </w:style>
   <w:style w:type="character" w:styleId="FootnoteReference">
-    <w:name w:val="Footnote Reference"/>
-    <w:basedOn w:val="BodyTextChar"/>
+    <w:name w:val="footnote reference"/>
+    <w:basedOn w:val="CaptionChar"/>
     <w:rPr>
       <w:vertAlign w:val="superscript"/>
     </w:rPr>
   </w:style>
   <w:style w:type="character" w:styleId="Hyperlink">
     <w:name w:val="Hyperlink"/>
-    <w:basedOn w:val="BodyTextChar"/>
+    <w:basedOn w:val="CaptionChar"/>
     <w:rPr>
       <w:color w:val="4F81BD" w:themeColor="accent1"/>
     </w:rPr>
@@ -2233,7 +2361,6 @@
       <w:outlineLvl w:val="9"/>
     </w:pPr>
     <w:rPr>
-      <w:rFonts w:asciiTheme="majorHAnsi" w:eastAsiaTheme="majorEastAsia" w:hAnsiTheme="majorHAnsi" w:cstheme="majorBidi"/>
       <w:b w:val="0"/>
       <w:bCs w:val="0"/>
       <w:color w:val="365F91" w:themeColor="accent1" w:themeShade="BF"/>
@@ -2244,268 +2371,541 @@
     <w:basedOn w:val="Normal"/>
     <w:link w:val="VerbatimChar"/>
     <w:pPr>
-      <w:wordWrap w:val="off"/>
-      <w:shd w:val="clear" w:fill="f8f8f8"/>
+      <w:shd w:val="clear" w:color="auto" w:fill="F8F8F8"/>
+      <w:wordWrap w:val="0"/>
     </w:pPr>
   </w:style>
   <w:style w:type="character" w:customStyle="1" w:styleId="KeywordTok">
     <w:name w:val="KeywordTok"/>
     <w:basedOn w:val="VerbatimChar"/>
     <w:rPr>
-      <w:color w:val="204a87"/>
-      <w:shd w:val="clear" w:fill="f8f8f8"/>
+      <w:rFonts w:ascii="Consolas" w:hAnsi="Consolas"/>
       <w:b/>
+      <w:color w:val="204A87"/>
+      <w:sz w:val="22"/>
+      <w:shd w:val="clear" w:color="auto" w:fill="F8F8F8"/>
     </w:rPr>
   </w:style>
   <w:style w:type="character" w:customStyle="1" w:styleId="DataTypeTok">
     <w:name w:val="DataTypeTok"/>
     <w:basedOn w:val="VerbatimChar"/>
     <w:rPr>
-      <w:color w:val="204a87"/>
-      <w:shd w:val="clear" w:fill="f8f8f8"/>
+      <w:rFonts w:ascii="Consolas" w:hAnsi="Consolas"/>
+      <w:color w:val="204A87"/>
+      <w:sz w:val="22"/>
+      <w:shd w:val="clear" w:color="auto" w:fill="F8F8F8"/>
     </w:rPr>
   </w:style>
   <w:style w:type="character" w:customStyle="1" w:styleId="DecValTok">
     <w:name w:val="DecValTok"/>
     <w:basedOn w:val="VerbatimChar"/>
     <w:rPr>
-      <w:color w:val="0000cf"/>
-      <w:shd w:val="clear" w:fill="f8f8f8"/>
+      <w:rFonts w:ascii="Consolas" w:hAnsi="Consolas"/>
+      <w:color w:val="0000CF"/>
+      <w:sz w:val="22"/>
+      <w:shd w:val="clear" w:color="auto" w:fill="F8F8F8"/>
     </w:rPr>
   </w:style>
   <w:style w:type="character" w:customStyle="1" w:styleId="BaseNTok">
     <w:name w:val="BaseNTok"/>
     <w:basedOn w:val="VerbatimChar"/>
     <w:rPr>
-      <w:color w:val="0000cf"/>
-      <w:shd w:val="clear" w:fill="f8f8f8"/>
+      <w:rFonts w:ascii="Consolas" w:hAnsi="Consolas"/>
+      <w:color w:val="0000CF"/>
+      <w:sz w:val="22"/>
+      <w:shd w:val="clear" w:color="auto" w:fill="F8F8F8"/>
     </w:rPr>
   </w:style>
   <w:style w:type="character" w:customStyle="1" w:styleId="FloatTok">
     <w:name w:val="FloatTok"/>
     <w:basedOn w:val="VerbatimChar"/>
     <w:rPr>
-      <w:color w:val="0000cf"/>
-      <w:shd w:val="clear" w:fill="f8f8f8"/>
+      <w:rFonts w:ascii="Consolas" w:hAnsi="Consolas"/>
+      <w:color w:val="0000CF"/>
+      <w:sz w:val="22"/>
+      <w:shd w:val="clear" w:color="auto" w:fill="F8F8F8"/>
     </w:rPr>
   </w:style>
   <w:style w:type="character" w:customStyle="1" w:styleId="ConstantTok">
     <w:name w:val="ConstantTok"/>
     <w:basedOn w:val="VerbatimChar"/>
     <w:rPr>
+      <w:rFonts w:ascii="Consolas" w:hAnsi="Consolas"/>
       <w:color w:val="000000"/>
-      <w:shd w:val="clear" w:fill="f8f8f8"/>
+      <w:sz w:val="22"/>
+      <w:shd w:val="clear" w:color="auto" w:fill="F8F8F8"/>
     </w:rPr>
   </w:style>
   <w:style w:type="character" w:customStyle="1" w:styleId="CharTok">
     <w:name w:val="CharTok"/>
     <w:basedOn w:val="VerbatimChar"/>
     <w:rPr>
-      <w:color w:val="4e9a06"/>
-      <w:shd w:val="clear" w:fill="f8f8f8"/>
+      <w:rFonts w:ascii="Consolas" w:hAnsi="Consolas"/>
+      <w:color w:val="4E9A06"/>
+      <w:sz w:val="22"/>
+      <w:shd w:val="clear" w:color="auto" w:fill="F8F8F8"/>
     </w:rPr>
   </w:style>
   <w:style w:type="character" w:customStyle="1" w:styleId="SpecialCharTok">
     <w:name w:val="SpecialCharTok"/>
     <w:basedOn w:val="VerbatimChar"/>
     <w:rPr>
+      <w:rFonts w:ascii="Consolas" w:hAnsi="Consolas"/>
       <w:color w:val="000000"/>
-      <w:shd w:val="clear" w:fill="f8f8f8"/>
+      <w:sz w:val="22"/>
+      <w:shd w:val="clear" w:color="auto" w:fill="F8F8F8"/>
     </w:rPr>
   </w:style>
   <w:style w:type="character" w:customStyle="1" w:styleId="StringTok">
     <w:name w:val="StringTok"/>
     <w:basedOn w:val="VerbatimChar"/>
     <w:rPr>
-      <w:color w:val="4e9a06"/>
-      <w:shd w:val="clear" w:fill="f8f8f8"/>
+      <w:rFonts w:ascii="Consolas" w:hAnsi="Consolas"/>
+      <w:color w:val="4E9A06"/>
+      <w:sz w:val="22"/>
+      <w:shd w:val="clear" w:color="auto" w:fill="F8F8F8"/>
     </w:rPr>
   </w:style>
   <w:style w:type="character" w:customStyle="1" w:styleId="VerbatimStringTok">
     <w:name w:val="VerbatimStringTok"/>
     <w:basedOn w:val="VerbatimChar"/>
     <w:rPr>
-      <w:color w:val="4e9a06"/>
-      <w:shd w:val="clear" w:fill="f8f8f8"/>
+      <w:rFonts w:ascii="Consolas" w:hAnsi="Consolas"/>
+      <w:color w:val="4E9A06"/>
+      <w:sz w:val="22"/>
+      <w:shd w:val="clear" w:color="auto" w:fill="F8F8F8"/>
     </w:rPr>
   </w:style>
   <w:style w:type="character" w:customStyle="1" w:styleId="SpecialStringTok">
     <w:name w:val="SpecialStringTok"/>
     <w:basedOn w:val="VerbatimChar"/>
     <w:rPr>
-      <w:color w:val="4e9a06"/>
-      <w:shd w:val="clear" w:fill="f8f8f8"/>
+      <w:rFonts w:ascii="Consolas" w:hAnsi="Consolas"/>
+      <w:color w:val="4E9A06"/>
+      <w:sz w:val="22"/>
+      <w:shd w:val="clear" w:color="auto" w:fill="F8F8F8"/>
     </w:rPr>
   </w:style>
   <w:style w:type="character" w:customStyle="1" w:styleId="ImportTok">
     <w:name w:val="ImportTok"/>
     <w:basedOn w:val="VerbatimChar"/>
     <w:rPr>
-      <w:shd w:val="clear" w:fill="f8f8f8"/>
+      <w:rFonts w:ascii="Consolas" w:hAnsi="Consolas"/>
+      <w:sz w:val="22"/>
+      <w:shd w:val="clear" w:color="auto" w:fill="F8F8F8"/>
     </w:rPr>
   </w:style>
   <w:style w:type="character" w:customStyle="1" w:styleId="CommentTok">
     <w:name w:val="CommentTok"/>
     <w:basedOn w:val="VerbatimChar"/>
     <w:rPr>
-      <w:color w:val="8f5902"/>
-      <w:shd w:val="clear" w:fill="f8f8f8"/>
+      <w:rFonts w:ascii="Consolas" w:hAnsi="Consolas"/>
       <w:i/>
+      <w:color w:val="8F5902"/>
+      <w:sz w:val="22"/>
+      <w:shd w:val="clear" w:color="auto" w:fill="F8F8F8"/>
     </w:rPr>
   </w:style>
   <w:style w:type="character" w:customStyle="1" w:styleId="DocumentationTok">
     <w:name w:val="DocumentationTok"/>
     <w:basedOn w:val="VerbatimChar"/>
     <w:rPr>
-      <w:color w:val="8f5902"/>
-      <w:shd w:val="clear" w:fill="f8f8f8"/>
+      <w:rFonts w:ascii="Consolas" w:hAnsi="Consolas"/>
       <w:b/>
       <w:i/>
+      <w:color w:val="8F5902"/>
+      <w:sz w:val="22"/>
+      <w:shd w:val="clear" w:color="auto" w:fill="F8F8F8"/>
     </w:rPr>
   </w:style>
   <w:style w:type="character" w:customStyle="1" w:styleId="AnnotationTok">
     <w:name w:val="AnnotationTok"/>
     <w:basedOn w:val="VerbatimChar"/>
     <w:rPr>
-      <w:color w:val="8f5902"/>
-      <w:shd w:val="clear" w:fill="f8f8f8"/>
+      <w:rFonts w:ascii="Consolas" w:hAnsi="Consolas"/>
       <w:b/>
       <w:i/>
+      <w:color w:val="8F5902"/>
+      <w:sz w:val="22"/>
+      <w:shd w:val="clear" w:color="auto" w:fill="F8F8F8"/>
     </w:rPr>
   </w:style>
   <w:style w:type="character" w:customStyle="1" w:styleId="CommentVarTok">
     <w:name w:val="CommentVarTok"/>
     <w:basedOn w:val="VerbatimChar"/>
     <w:rPr>
-      <w:color w:val="8f5902"/>
-      <w:shd w:val="clear" w:fill="f8f8f8"/>
+      <w:rFonts w:ascii="Consolas" w:hAnsi="Consolas"/>
       <w:b/>
       <w:i/>
+      <w:color w:val="8F5902"/>
+      <w:sz w:val="22"/>
+      <w:shd w:val="clear" w:color="auto" w:fill="F8F8F8"/>
     </w:rPr>
   </w:style>
   <w:style w:type="character" w:customStyle="1" w:styleId="OtherTok">
     <w:name w:val="OtherTok"/>
     <w:basedOn w:val="VerbatimChar"/>
     <w:rPr>
-      <w:color w:val="8f5902"/>
-      <w:shd w:val="clear" w:fill="f8f8f8"/>
+      <w:rFonts w:ascii="Consolas" w:hAnsi="Consolas"/>
+      <w:color w:val="8F5902"/>
+      <w:sz w:val="22"/>
+      <w:shd w:val="clear" w:color="auto" w:fill="F8F8F8"/>
     </w:rPr>
   </w:style>
   <w:style w:type="character" w:customStyle="1" w:styleId="FunctionTok">
     <w:name w:val="FunctionTok"/>
     <w:basedOn w:val="VerbatimChar"/>
     <w:rPr>
+      <w:rFonts w:ascii="Consolas" w:hAnsi="Consolas"/>
       <w:color w:val="000000"/>
-      <w:shd w:val="clear" w:fill="f8f8f8"/>
+      <w:sz w:val="22"/>
+      <w:shd w:val="clear" w:color="auto" w:fill="F8F8F8"/>
     </w:rPr>
   </w:style>
   <w:style w:type="character" w:customStyle="1" w:styleId="VariableTok">
     <w:name w:val="VariableTok"/>
     <w:basedOn w:val="VerbatimChar"/>
     <w:rPr>
+      <w:rFonts w:ascii="Consolas" w:hAnsi="Consolas"/>
       <w:color w:val="000000"/>
-      <w:shd w:val="clear" w:fill="f8f8f8"/>
+      <w:sz w:val="22"/>
+      <w:shd w:val="clear" w:color="auto" w:fill="F8F8F8"/>
     </w:rPr>
   </w:style>
   <w:style w:type="character" w:customStyle="1" w:styleId="ControlFlowTok">
     <w:name w:val="ControlFlowTok"/>
     <w:basedOn w:val="VerbatimChar"/>
     <w:rPr>
-      <w:color w:val="204a87"/>
-      <w:shd w:val="clear" w:fill="f8f8f8"/>
+      <w:rFonts w:ascii="Consolas" w:hAnsi="Consolas"/>
       <w:b/>
+      <w:color w:val="204A87"/>
+      <w:sz w:val="22"/>
+      <w:shd w:val="clear" w:color="auto" w:fill="F8F8F8"/>
     </w:rPr>
   </w:style>
   <w:style w:type="character" w:customStyle="1" w:styleId="OperatorTok">
     <w:name w:val="OperatorTok"/>
     <w:basedOn w:val="VerbatimChar"/>
     <w:rPr>
-      <w:color w:val="ce5c00"/>
-      <w:shd w:val="clear" w:fill="f8f8f8"/>
+      <w:rFonts w:ascii="Consolas" w:hAnsi="Consolas"/>
       <w:b/>
+      <w:color w:val="CE5C00"/>
+      <w:sz w:val="22"/>
+      <w:shd w:val="clear" w:color="auto" w:fill="F8F8F8"/>
     </w:rPr>
   </w:style>
   <w:style w:type="character" w:customStyle="1" w:styleId="BuiltInTok">
     <w:name w:val="BuiltInTok"/>
     <w:basedOn w:val="VerbatimChar"/>
     <w:rPr>
-      <w:shd w:val="clear" w:fill="f8f8f8"/>
+      <w:rFonts w:ascii="Consolas" w:hAnsi="Consolas"/>
+      <w:sz w:val="22"/>
+      <w:shd w:val="clear" w:color="auto" w:fill="F8F8F8"/>
     </w:rPr>
   </w:style>
   <w:style w:type="character" w:customStyle="1" w:styleId="ExtensionTok">
     <w:name w:val="ExtensionTok"/>
     <w:basedOn w:val="VerbatimChar"/>
     <w:rPr>
-      <w:shd w:val="clear" w:fill="f8f8f8"/>
+      <w:rFonts w:ascii="Consolas" w:hAnsi="Consolas"/>
+      <w:sz w:val="22"/>
+      <w:shd w:val="clear" w:color="auto" w:fill="F8F8F8"/>
     </w:rPr>
   </w:style>
   <w:style w:type="character" w:customStyle="1" w:styleId="PreprocessorTok">
     <w:name w:val="PreprocessorTok"/>
     <w:basedOn w:val="VerbatimChar"/>
     <w:rPr>
-      <w:color w:val="8f5902"/>
-      <w:shd w:val="clear" w:fill="f8f8f8"/>
+      <w:rFonts w:ascii="Consolas" w:hAnsi="Consolas"/>
       <w:i/>
+      <w:color w:val="8F5902"/>
+      <w:sz w:val="22"/>
+      <w:shd w:val="clear" w:color="auto" w:fill="F8F8F8"/>
     </w:rPr>
   </w:style>
   <w:style w:type="character" w:customStyle="1" w:styleId="AttributeTok">
     <w:name w:val="AttributeTok"/>
     <w:basedOn w:val="VerbatimChar"/>
     <w:rPr>
-      <w:color w:val="c4a000"/>
-      <w:shd w:val="clear" w:fill="f8f8f8"/>
+      <w:rFonts w:ascii="Consolas" w:hAnsi="Consolas"/>
+      <w:color w:val="C4A000"/>
+      <w:sz w:val="22"/>
+      <w:shd w:val="clear" w:color="auto" w:fill="F8F8F8"/>
     </w:rPr>
   </w:style>
   <w:style w:type="character" w:customStyle="1" w:styleId="RegionMarkerTok">
     <w:name w:val="RegionMarkerTok"/>
     <w:basedOn w:val="VerbatimChar"/>
     <w:rPr>
-      <w:shd w:val="clear" w:fill="f8f8f8"/>
+      <w:rFonts w:ascii="Consolas" w:hAnsi="Consolas"/>
+      <w:sz w:val="22"/>
+      <w:shd w:val="clear" w:color="auto" w:fill="F8F8F8"/>
     </w:rPr>
   </w:style>
   <w:style w:type="character" w:customStyle="1" w:styleId="InformationTok">
     <w:name w:val="InformationTok"/>
     <w:basedOn w:val="VerbatimChar"/>
     <w:rPr>
-      <w:color w:val="8f5902"/>
-      <w:shd w:val="clear" w:fill="f8f8f8"/>
+      <w:rFonts w:ascii="Consolas" w:hAnsi="Consolas"/>
       <w:b/>
       <w:i/>
+      <w:color w:val="8F5902"/>
+      <w:sz w:val="22"/>
+      <w:shd w:val="clear" w:color="auto" w:fill="F8F8F8"/>
     </w:rPr>
   </w:style>
   <w:style w:type="character" w:customStyle="1" w:styleId="WarningTok">
     <w:name w:val="WarningTok"/>
     <w:basedOn w:val="VerbatimChar"/>
     <w:rPr>
-      <w:color w:val="8f5902"/>
-      <w:shd w:val="clear" w:fill="f8f8f8"/>
+      <w:rFonts w:ascii="Consolas" w:hAnsi="Consolas"/>
       <w:b/>
       <w:i/>
+      <w:color w:val="8F5902"/>
+      <w:sz w:val="22"/>
+      <w:shd w:val="clear" w:color="auto" w:fill="F8F8F8"/>
     </w:rPr>
   </w:style>
   <w:style w:type="character" w:customStyle="1" w:styleId="AlertTok">
     <w:name w:val="AlertTok"/>
     <w:basedOn w:val="VerbatimChar"/>
     <w:rPr>
-      <w:color w:val="ef2929"/>
-      <w:shd w:val="clear" w:fill="f8f8f8"/>
+      <w:rFonts w:ascii="Consolas" w:hAnsi="Consolas"/>
+      <w:color w:val="EF2929"/>
+      <w:sz w:val="22"/>
+      <w:shd w:val="clear" w:color="auto" w:fill="F8F8F8"/>
     </w:rPr>
   </w:style>
   <w:style w:type="character" w:customStyle="1" w:styleId="ErrorTok">
     <w:name w:val="ErrorTok"/>
     <w:basedOn w:val="VerbatimChar"/>
     <w:rPr>
-      <w:color w:val="a40000"/>
-      <w:shd w:val="clear" w:fill="f8f8f8"/>
+      <w:rFonts w:ascii="Consolas" w:hAnsi="Consolas"/>
       <w:b/>
+      <w:color w:val="A40000"/>
+      <w:sz w:val="22"/>
+      <w:shd w:val="clear" w:color="auto" w:fill="F8F8F8"/>
     </w:rPr>
   </w:style>
   <w:style w:type="character" w:customStyle="1" w:styleId="NormalTok">
     <w:name w:val="NormalTok"/>
     <w:basedOn w:val="VerbatimChar"/>
     <w:rPr>
-      <w:shd w:val="clear" w:fill="f8f8f8"/>
-    </w:rPr>
+      <w:rFonts w:ascii="Consolas" w:hAnsi="Consolas"/>
+      <w:sz w:val="22"/>
+      <w:shd w:val="clear" w:color="auto" w:fill="F8F8F8"/>
+    </w:rPr>
+  </w:style>
+  <w:style w:type="paragraph" w:styleId="BalloonText">
+    <w:name w:val="Balloon Text"/>
+    <w:basedOn w:val="Normal"/>
+    <w:link w:val="BalloonTextChar"/>
+    <w:rsid w:val="003F0A80"/>
+    <w:pPr>
+      <w:spacing w:after="0"/>
+    </w:pPr>
+    <w:rPr>
+      <w:rFonts w:ascii="Lucida Grande" w:hAnsi="Lucida Grande" w:cs="Lucida Grande"/>
+      <w:sz w:val="18"/>
+      <w:szCs w:val="18"/>
+    </w:rPr>
+  </w:style>
+  <w:style w:type="character" w:customStyle="1" w:styleId="BalloonTextChar">
+    <w:name w:val="Balloon Text Char"/>
+    <w:basedOn w:val="DefaultParagraphFont"/>
+    <w:link w:val="BalloonText"/>
+    <w:rsid w:val="003F0A80"/>
+    <w:rPr>
+      <w:rFonts w:ascii="Lucida Grande" w:hAnsi="Lucida Grande" w:cs="Lucida Grande"/>
+      <w:sz w:val="18"/>
+      <w:szCs w:val="18"/>
+    </w:rPr>
+  </w:style>
+</w:styles>
+</file>
+
+<file path=word/stylesWithEffects.xml><?xml version="1.0" encoding="utf-8"?>
+<w:styles xmlns:wpc="http://schemas.microsoft.com/office/word/2010/wordprocessingCanvas" xmlns:mo="http://schemas.microsoft.com/office/mac/office/2008/main" xmlns:mc="http://schemas.openxmlformats.org/markup-compatibility/2006" xmlns:mv="urn:schemas-microsoft-com:mac:vml" xmlns:o="urn:schemas-microsoft-com:office:office" xmlns:r="http://schemas.openxmlformats.org/officeDocument/2006/relationships" xmlns:m="http://schemas.openxmlformats.org/officeDocument/2006/math" xmlns:v="urn:schemas-microsoft-com:vml" xmlns:wp14="http://schemas.microsoft.com/office/word/2010/wordprocessingDrawing" xmlns:wp="http://schemas.openxmlformats.org/drawingml/2006/wordprocessingDrawing" xmlns:w10="urn:schemas-microsoft-com:office:word" xmlns:w="http://schemas.openxmlformats.org/wordprocessingml/2006/main" xmlns:w14="http://schemas.microsoft.com/office/word/2010/wordml" xmlns:wpg="http://schemas.microsoft.com/office/word/2010/wordprocessingGroup" xmlns:wpi="http://schemas.microsoft.com/office/word/2010/wordprocessingInk" xmlns:wne="http://schemas.microsoft.com/office/word/2006/wordml" xmlns:wps="http://schemas.microsoft.com/office/word/2010/wordprocessingShape" mc:Ignorable="w14 wp14">
+  <w:docDefaults>
+    <w:rPrDefault>
+      <w:rPr>
+        <w:rFonts w:asciiTheme="minorHAnsi" w:eastAsiaTheme="minorEastAsia" w:hAnsiTheme="minorHAnsi" w:cstheme="minorBidi"/>
+        <w:sz w:val="24"/>
+        <w:szCs w:val="24"/>
+        <w:lang w:val="en-US" w:eastAsia="ja-JP" w:bidi="ar-SA"/>
+      </w:rPr>
+    </w:rPrDefault>
+    <w:pPrDefault/>
+  </w:docDefaults>
+  <w:latentStyles w:defLockedState="0" w:defUIPriority="99" w:defSemiHidden="1" w:defUnhideWhenUsed="1" w:defQFormat="0" w:count="276">
+    <w:lsdException w:name="Normal" w:semiHidden="0" w:uiPriority="0" w:unhideWhenUsed="0" w:qFormat="1"/>
+    <w:lsdException w:name="heading 1" w:semiHidden="0" w:uiPriority="9" w:unhideWhenUsed="0" w:qFormat="1"/>
+    <w:lsdException w:name="heading 2" w:uiPriority="9" w:qFormat="1"/>
+    <w:lsdException w:name="heading 3" w:uiPriority="9" w:qFormat="1"/>
+    <w:lsdException w:name="heading 4" w:uiPriority="9" w:qFormat="1"/>
+    <w:lsdException w:name="heading 5" w:uiPriority="9" w:qFormat="1"/>
+    <w:lsdException w:name="heading 6" w:uiPriority="9" w:qFormat="1"/>
+    <w:lsdException w:name="heading 7" w:uiPriority="9" w:qFormat="1"/>
+    <w:lsdException w:name="heading 8" w:uiPriority="9" w:qFormat="1"/>
+    <w:lsdException w:name="heading 9" w:uiPriority="9" w:qFormat="1"/>
+    <w:lsdException w:name="toc 1" w:uiPriority="39"/>
+    <w:lsdException w:name="toc 2" w:uiPriority="39"/>
+    <w:lsdException w:name="toc 3" w:uiPriority="39"/>
+    <w:lsdException w:name="toc 4" w:uiPriority="39"/>
+    <w:lsdException w:name="toc 5" w:uiPriority="39"/>
+    <w:lsdException w:name="toc 6" w:uiPriority="39"/>
+    <w:lsdException w:name="toc 7" w:uiPriority="39"/>
+    <w:lsdException w:name="toc 8" w:uiPriority="39"/>
+    <w:lsdException w:name="toc 9" w:uiPriority="39"/>
+    <w:lsdException w:name="caption" w:uiPriority="35" w:qFormat="1"/>
+    <w:lsdException w:name="Title" w:semiHidden="0" w:uiPriority="10" w:unhideWhenUsed="0" w:qFormat="1"/>
+    <w:lsdException w:name="Default Paragraph Font" w:uiPriority="1"/>
+    <w:lsdException w:name="Subtitle" w:semiHidden="0" w:uiPriority="11" w:unhideWhenUsed="0" w:qFormat="1"/>
+    <w:lsdException w:name="Strong" w:semiHidden="0" w:uiPriority="22" w:unhideWhenUsed="0" w:qFormat="1"/>
+    <w:lsdException w:name="Emphasis" w:semiHidden="0" w:uiPriority="20" w:unhideWhenUsed="0" w:qFormat="1"/>
+    <w:lsdException w:name="Table Grid" w:semiHidden="0" w:uiPriority="59" w:unhideWhenUsed="0"/>
+    <w:lsdException w:name="Placeholder Text" w:unhideWhenUsed="0"/>
+    <w:lsdException w:name="No Spacing" w:semiHidden="0" w:uiPriority="1" w:unhideWhenUsed="0" w:qFormat="1"/>
+    <w:lsdException w:name="Light Shading" w:semiHidden="0" w:uiPriority="60" w:unhideWhenUsed="0"/>
+    <w:lsdException w:name="Light List" w:semiHidden="0" w:uiPriority="61" w:unhideWhenUsed="0"/>
+    <w:lsdException w:name="Light Grid" w:semiHidden="0" w:uiPriority="62" w:unhideWhenUsed="0"/>
+    <w:lsdException w:name="Medium Shading 1" w:semiHidden="0" w:uiPriority="63" w:unhideWhenUsed="0"/>
+    <w:lsdException w:name="Medium Shading 2" w:semiHidden="0" w:uiPriority="64" w:unhideWhenUsed="0"/>
+    <w:lsdException w:name="Medium List 1" w:semiHidden="0" w:uiPriority="65" w:unhideWhenUsed="0"/>
+    <w:lsdException w:name="Medium List 2" w:semiHidden="0" w:uiPriority="66" w:unhideWhenUsed="0"/>
+    <w:lsdException w:name="Medium Grid 1" w:semiHidden="0" w:uiPriority="67" w:unhideWhenUsed="0"/>
+    <w:lsdException w:name="Medium Grid 2" w:semiHidden="0" w:uiPriority="68" w:unhideWhenUsed="0"/>
+    <w:lsdException w:name="Medium Grid 3" w:semiHidden="0" w:uiPriority="69" w:unhideWhenUsed="0"/>
+    <w:lsdException w:name="Dark List" w:semiHidden="0" w:uiPriority="70" w:unhideWhenUsed="0"/>
+    <w:lsdException w:name="Colorful Shading" w:semiHidden="0" w:uiPriority="71" w:unhideWhenUsed="0"/>
+    <w:lsdException w:name="Colorful List" w:semiHidden="0" w:uiPriority="72" w:unhideWhenUsed="0"/>
+    <w:lsdException w:name="Colorful Grid" w:semiHidden="0" w:uiPriority="73" w:unhideWhenUsed="0"/>
+    <w:lsdException w:name="Light Shading Accent 1" w:semiHidden="0" w:uiPriority="60" w:unhideWhenUsed="0"/>
+    <w:lsdException w:name="Light List Accent 1" w:semiHidden="0" w:uiPriority="61" w:unhideWhenUsed="0"/>
+    <w:lsdException w:name="Light Grid Accent 1" w:semiHidden="0" w:uiPriority="62" w:unhideWhenUsed="0"/>
+    <w:lsdException w:name="Medium Shading 1 Accent 1" w:semiHidden="0" w:uiPriority="63" w:unhideWhenUsed="0"/>
+    <w:lsdException w:name="Medium Shading 2 Accent 1" w:semiHidden="0" w:uiPriority="64" w:unhideWhenUsed="0"/>
+    <w:lsdException w:name="Medium List 1 Accent 1" w:semiHidden="0" w:uiPriority="65" w:unhideWhenUsed="0"/>
+    <w:lsdException w:name="Revision" w:unhideWhenUsed="0"/>
+    <w:lsdException w:name="List Paragraph" w:semiHidden="0" w:uiPriority="34" w:unhideWhenUsed="0" w:qFormat="1"/>
+    <w:lsdException w:name="Quote" w:semiHidden="0" w:uiPriority="29" w:unhideWhenUsed="0" w:qFormat="1"/>
+    <w:lsdException w:name="Intense Quote" w:semiHidden="0" w:uiPriority="30" w:unhideWhenUsed="0" w:qFormat="1"/>
+    <w:lsdException w:name="Medium List 2 Accent 1" w:semiHidden="0" w:uiPriority="66" w:unhideWhenUsed="0"/>
+    <w:lsdException w:name="Medium Grid 1 Accent 1" w:semiHidden="0" w:uiPriority="67" w:unhideWhenUsed="0"/>
+    <w:lsdException w:name="Medium Grid 2 Accent 1" w:semiHidden="0" w:uiPriority="68" w:unhideWhenUsed="0"/>
+    <w:lsdException w:name="Medium Grid 3 Accent 1" w:semiHidden="0" w:uiPriority="69" w:unhideWhenUsed="0"/>
+    <w:lsdException w:name="Dark List Accent 1" w:semiHidden="0" w:uiPriority="70" w:unhideWhenUsed="0"/>
+    <w:lsdException w:name="Colorful Shading Accent 1" w:semiHidden="0" w:uiPriority="71" w:unhideWhenUsed="0"/>
+    <w:lsdException w:name="Colorful List Accent 1" w:semiHidden="0" w:uiPriority="72" w:unhideWhenUsed="0"/>
+    <w:lsdException w:name="Colorful Grid Accent 1" w:semiHidden="0" w:uiPriority="73" w:unhideWhenUsed="0"/>
+    <w:lsdException w:name="Light Shading Accent 2" w:semiHidden="0" w:uiPriority="60" w:unhideWhenUsed="0"/>
+    <w:lsdException w:name="Light List Accent 2" w:semiHidden="0" w:uiPriority="61" w:unhideWhenUsed="0"/>
+    <w:lsdException w:name="Light Grid Accent 2" w:semiHidden="0" w:uiPriority="62" w:unhideWhenUsed="0"/>
+    <w:lsdException w:name="Medium Shading 1 Accent 2" w:semiHidden="0" w:uiPriority="63" w:unhideWhenUsed="0"/>
+    <w:lsdException w:name="Medium Shading 2 Accent 2" w:semiHidden="0" w:uiPriority="64" w:unhideWhenUsed="0"/>
+    <w:lsdException w:name="Medium List 1 Accent 2" w:semiHidden="0" w:uiPriority="65" w:unhideWhenUsed="0"/>
+    <w:lsdException w:name="Medium List 2 Accent 2" w:semiHidden="0" w:uiPriority="66" w:unhideWhenUsed="0"/>
+    <w:lsdException w:name="Medium Grid 1 Accent 2" w:semiHidden="0" w:uiPriority="67" w:unhideWhenUsed="0"/>
+    <w:lsdException w:name="Medium Grid 2 Accent 2" w:semiHidden="0" w:uiPriority="68" w:unhideWhenUsed="0"/>
+    <w:lsdException w:name="Medium Grid 3 Accent 2" w:semiHidden="0" w:uiPriority="69" w:unhideWhenUsed="0"/>
+    <w:lsdException w:name="Dark List Accent 2" w:semiHidden="0" w:uiPriority="70" w:unhideWhenUsed="0"/>
+    <w:lsdException w:name="Colorful Shading Accent 2" w:semiHidden="0" w:uiPriority="71" w:unhideWhenUsed="0"/>
+    <w:lsdException w:name="Colorful List Accent 2" w:semiHidden="0" w:uiPriority="72" w:unhideWhenUsed="0"/>
+    <w:lsdException w:name="Colorful Grid Accent 2" w:semiHidden="0" w:uiPriority="73" w:unhideWhenUsed="0"/>
+    <w:lsdException w:name="Light Shading Accent 3" w:semiHidden="0" w:uiPriority="60" w:unhideWhenUsed="0"/>
+    <w:lsdException w:name="Light List Accent 3" w:semiHidden="0" w:uiPriority="61" w:unhideWhenUsed="0"/>
+    <w:lsdException w:name="Light Grid Accent 3" w:semiHidden="0" w:uiPriority="62" w:unhideWhenUsed="0"/>
+    <w:lsdException w:name="Medium Shading 1 Accent 3" w:semiHidden="0" w:uiPriority="63" w:unhideWhenUsed="0"/>
+    <w:lsdException w:name="Medium Shading 2 Accent 3" w:semiHidden="0" w:uiPriority="64" w:unhideWhenUsed="0"/>
+    <w:lsdException w:name="Medium List 1 Accent 3" w:semiHidden="0" w:uiPriority="65" w:unhideWhenUsed="0"/>
+    <w:lsdException w:name="Medium List 2 Accent 3" w:semiHidden="0" w:uiPriority="66" w:unhideWhenUsed="0"/>
+    <w:lsdException w:name="Medium Grid 1 Accent 3" w:semiHidden="0" w:uiPriority="67" w:unhideWhenUsed="0"/>
+    <w:lsdException w:name="Medium Grid 2 Accent 3" w:semiHidden="0" w:uiPriority="68" w:unhideWhenUsed="0"/>
+    <w:lsdException w:name="Medium Grid 3 Accent 3" w:semiHidden="0" w:uiPriority="69" w:unhideWhenUsed="0"/>
+    <w:lsdException w:name="Dark List Accent 3" w:semiHidden="0" w:uiPriority="70" w:unhideWhenUsed="0"/>
+    <w:lsdException w:name="Colorful Shading Accent 3" w:semiHidden="0" w:uiPriority="71" w:unhideWhenUsed="0"/>
+    <w:lsdException w:name="Colorful List Accent 3" w:semiHidden="0" w:uiPriority="72" w:unhideWhenUsed="0"/>
+    <w:lsdException w:name="Colorful Grid Accent 3" w:semiHidden="0" w:uiPriority="73" w:unhideWhenUsed="0"/>
+    <w:lsdException w:name="Light Shading Accent 4" w:semiHidden="0" w:uiPriority="60" w:unhideWhenUsed="0"/>
+    <w:lsdException w:name="Light List Accent 4" w:semiHidden="0" w:uiPriority="61" w:unhideWhenUsed="0"/>
+    <w:lsdException w:name="Light Grid Accent 4" w:semiHidden="0" w:uiPriority="62" w:unhideWhenUsed="0"/>
+    <w:lsdException w:name="Medium Shading 1 Accent 4" w:semiHidden="0" w:uiPriority="63" w:unhideWhenUsed="0"/>
+    <w:lsdException w:name="Medium Shading 2 Accent 4" w:semiHidden="0" w:uiPriority="64" w:unhideWhenUsed="0"/>
+    <w:lsdException w:name="Medium List 1 Accent 4" w:semiHidden="0" w:uiPriority="65" w:unhideWhenUsed="0"/>
+    <w:lsdException w:name="Medium List 2 Accent 4" w:semiHidden="0" w:uiPriority="66" w:unhideWhenUsed="0"/>
+    <w:lsdException w:name="Medium Grid 1 Accent 4" w:semiHidden="0" w:uiPriority="67" w:unhideWhenUsed="0"/>
+    <w:lsdException w:name="Medium Grid 2 Accent 4" w:semiHidden="0" w:uiPriority="68" w:unhideWhenUsed="0"/>
+    <w:lsdException w:name="Medium Grid 3 Accent 4" w:semiHidden="0" w:uiPriority="69" w:unhideWhenUsed="0"/>
+    <w:lsdException w:name="Dark List Accent 4" w:semiHidden="0" w:uiPriority="70" w:unhideWhenUsed="0"/>
+    <w:lsdException w:name="Colorful Shading Accent 4" w:semiHidden="0" w:uiPriority="71" w:unhideWhenUsed="0"/>
+    <w:lsdException w:name="Colorful List Accent 4" w:semiHidden="0" w:uiPriority="72" w:unhideWhenUsed="0"/>
+    <w:lsdException w:name="Colorful Grid Accent 4" w:semiHidden="0" w:uiPriority="73" w:unhideWhenUsed="0"/>
+    <w:lsdException w:name="Light Shading Accent 5" w:semiHidden="0" w:uiPriority="60" w:unhideWhenUsed="0"/>
+    <w:lsdException w:name="Light List Accent 5" w:semiHidden="0" w:uiPriority="61" w:unhideWhenUsed="0"/>
+    <w:lsdException w:name="Light Grid Accent 5" w:semiHidden="0" w:uiPriority="62" w:unhideWhenUsed="0"/>
+    <w:lsdException w:name="Medium Shading 1 Accent 5" w:semiHidden="0" w:uiPriority="63" w:unhideWhenUsed="0"/>
+    <w:lsdException w:name="Medium Shading 2 Accent 5" w:semiHidden="0" w:uiPriority="64" w:unhideWhenUsed="0"/>
+    <w:lsdException w:name="Medium List 1 Accent 5" w:semiHidden="0" w:uiPriority="65" w:unhideWhenUsed="0"/>
+    <w:lsdException w:name="Medium List 2 Accent 5" w:semiHidden="0" w:uiPriority="66" w:unhideWhenUsed="0"/>
+    <w:lsdException w:name="Medium Grid 1 Accent 5" w:semiHidden="0" w:uiPriority="67" w:unhideWhenUsed="0"/>
+    <w:lsdException w:name="Medium Grid 2 Accent 5" w:semiHidden="0" w:uiPriority="68" w:unhideWhenUsed="0"/>
+    <w:lsdException w:name="Medium Grid 3 Accent 5" w:semiHidden="0" w:uiPriority="69" w:unhideWhenUsed="0"/>
+    <w:lsdException w:name="Dark List Accent 5" w:semiHidden="0" w:uiPriority="70" w:unhideWhenUsed="0"/>
+    <w:lsdException w:name="Colorful Shading Accent 5" w:semiHidden="0" w:uiPriority="71" w:unhideWhenUsed="0"/>
+    <w:lsdException w:name="Colorful List Accent 5" w:semiHidden="0" w:uiPriority="72" w:unhideWhenUsed="0"/>
+    <w:lsdException w:name="Colorful Grid Accent 5" w:semiHidden="0" w:uiPriority="73" w:unhideWhenUsed="0"/>
+    <w:lsdException w:name="Light Shading Accent 6" w:semiHidden="0" w:uiPriority="60" w:unhideWhenUsed="0"/>
+    <w:lsdException w:name="Light List Accent 6" w:semiHidden="0" w:uiPriority="61" w:unhideWhenUsed="0"/>
+    <w:lsdException w:name="Light Grid Accent 6" w:semiHidden="0" w:uiPriority="62" w:unhideWhenUsed="0"/>
+    <w:lsdException w:name="Medium Shading 1 Accent 6" w:semiHidden="0" w:uiPriority="63" w:unhideWhenUsed="0"/>
+    <w:lsdException w:name="Medium Shading 2 Accent 6" w:semiHidden="0" w:uiPriority="64" w:unhideWhenUsed="0"/>
+    <w:lsdException w:name="Medium List 1 Accent 6" w:semiHidden="0" w:uiPriority="65" w:unhideWhenUsed="0"/>
+    <w:lsdException w:name="Medium List 2 Accent 6" w:semiHidden="0" w:uiPriority="66" w:unhideWhenUsed="0"/>
+    <w:lsdException w:name="Medium Grid 1 Accent 6" w:semiHidden="0" w:uiPriority="67" w:unhideWhenUsed="0"/>
+    <w:lsdException w:name="Medium Grid 2 Accent 6" w:semiHidden="0" w:uiPriority="68" w:unhideWhenUsed="0"/>
+    <w:lsdException w:name="Medium Grid 3 Accent 6" w:semiHidden="0" w:uiPriority="69" w:unhideWhenUsed="0"/>
+    <w:lsdException w:name="Dark List Accent 6" w:semiHidden="0" w:uiPriority="70" w:unhideWhenUsed="0"/>
+    <w:lsdException w:name="Colorful Shading Accent 6" w:semiHidden="0" w:uiPriority="71" w:unhideWhenUsed="0"/>
+    <w:lsdException w:name="Colorful List Accent 6" w:semiHidden="0" w:uiPriority="72" w:unhideWhenUsed="0"/>
+    <w:lsdException w:name="Colorful Grid Accent 6" w:semiHidden="0" w:uiPriority="73" w:unhideWhenUsed="0"/>
+    <w:lsdException w:name="Subtle Emphasis" w:semiHidden="0" w:uiPriority="19" w:unhideWhenUsed="0" w:qFormat="1"/>
+    <w:lsdException w:name="Intense Emphasis" w:semiHidden="0" w:uiPriority="21" w:unhideWhenUsed="0" w:qFormat="1"/>
+    <w:lsdException w:name="Subtle Reference" w:semiHidden="0" w:uiPriority="31" w:unhideWhenUsed="0" w:qFormat="1"/>
+    <w:lsdException w:name="Intense Reference" w:semiHidden="0" w:uiPriority="32" w:unhideWhenUsed="0" w:qFormat="1"/>
+    <w:lsdException w:name="Book Title" w:semiHidden="0" w:uiPriority="33" w:unhideWhenUsed="0" w:qFormat="1"/>
+    <w:lsdException w:name="Bibliography" w:uiPriority="37"/>
+    <w:lsdException w:name="TOC Heading" w:uiPriority="39" w:qFormat="1"/>
+  </w:latentStyles>
+  <w:style w:type="paragraph" w:default="1" w:styleId="Normal">
+    <w:name w:val="Normal"/>
+    <w:qFormat/>
+  </w:style>
+  <w:style w:type="character" w:default="1" w:styleId="DefaultParagraphFont">
+    <w:name w:val="Default Paragraph Font"/>
+    <w:uiPriority w:val="1"/>
+    <w:semiHidden/>
+    <w:unhideWhenUsed/>
+  </w:style>
+  <w:style w:type="table" w:default="1" w:styleId="TableNormal">
+    <w:name w:val="Normal Table"/>
+    <w:uiPriority w:val="99"/>
+    <w:semiHidden/>
+    <w:unhideWhenUsed/>
+    <w:tblPr>
+      <w:tblInd w:w="0" w:type="dxa"/>
+      <w:tblCellMar>
+        <w:top w:w="0" w:type="dxa"/>
+        <w:left w:w="108" w:type="dxa"/>
+        <w:bottom w:w="0" w:type="dxa"/>
+        <w:right w:w="108" w:type="dxa"/>
+      </w:tblCellMar>
+    </w:tblPr>
+  </w:style>
+  <w:style w:type="numbering" w:default="1" w:styleId="NoList">
+    <w:name w:val="No List"/>
+    <w:uiPriority w:val="99"/>
+    <w:semiHidden/>
+    <w:unhideWhenUsed/>
   </w:style>
 </w:styles>
 </file>

</xml_diff>